<commit_message>
This is the Technical Reference Manual. Please Integrate with this
</commit_message>
<xml_diff>
--- a/documentation/TechnicalManual/Armeen/Beginning_of_User_manual.docx
+++ b/documentation/TechnicalManual/Armeen/Beginning_of_User_manual.docx
@@ -31,7 +31,10 @@
         <w:t xml:space="preserve"> </w:t>
       </w:r>
     </w:p>
-    <w:p/>
+    <w:p>
+      <w:bookmarkStart w:id="1" w:name="_GoBack"/>
+      <w:bookmarkEnd w:id="1"/>
+    </w:p>
     <w:p>
       <w:r>
         <w:t xml:space="preserve">The premise behind Gaze tracking is to track the line of the sight of the person. Eye Gaze tracking has been an active research topic for decades because </w:t>
@@ -440,40 +443,27 @@
       <w:r>
         <w:tab/>
       </w:r>
-      <w:bookmarkStart w:id="1" w:name="_Ref323571249"/>
-      <w:bookmarkStart w:id="2" w:name="_Ref323571207"/>
+      <w:bookmarkStart w:id="2" w:name="_Ref323571249"/>
+      <w:bookmarkStart w:id="3" w:name="_Ref323571207"/>
       <w:r>
         <w:t xml:space="preserve">Figure </w:t>
       </w:r>
-      <w:r>
-        <w:fldChar w:fldCharType="begin"/>
-      </w:r>
-      <w:r>
-        <w:instrText xml:space="preserve"> SEQ Figure \* ARABIC </w:instrText>
-      </w:r>
-      <w:r>
-        <w:fldChar w:fldCharType="separate"/>
-      </w:r>
-      <w:r>
-        <w:rPr>
-          <w:noProof/>
-        </w:rPr>
-        <w:t>1</w:t>
-      </w:r>
-      <w:r>
-        <w:rPr>
-          <w:noProof/>
-        </w:rPr>
-        <w:fldChar w:fldCharType="end"/>
-      </w:r>
-      <w:bookmarkEnd w:id="1"/>
+      <w:fldSimple w:instr=" SEQ Figure \* ARABIC ">
+        <w:r>
+          <w:rPr>
+            <w:noProof/>
+          </w:rPr>
+          <w:t>1</w:t>
+        </w:r>
+      </w:fldSimple>
+      <w:bookmarkEnd w:id="2"/>
       <w:r>
         <w:t xml:space="preserve">: </w:t>
       </w:r>
       <w:r>
         <w:t>Logitech QuickCam Chat Web Camera</w:t>
       </w:r>
-      <w:bookmarkEnd w:id="2"/>
+      <w:bookmarkEnd w:id="3"/>
     </w:p>
     <w:p>
       <w:r>
@@ -556,7 +546,7 @@
           <v:shape id="_x0000_i1025" type="#_x0000_t75" style="width:467.3pt;height:240.45pt" o:ole="">
             <v:imagedata r:id="rId10" o:title=""/>
           </v:shape>
-          <o:OLEObject Type="Embed" ProgID="Visio.Drawing.11" ShapeID="_x0000_i1025" DrawAspect="Content" ObjectID="_1397376516" r:id="rId11"/>
+          <o:OLEObject Type="Embed" ProgID="Visio.Drawing.11" ShapeID="_x0000_i1025" DrawAspect="Content" ObjectID="_1397377383" r:id="rId11"/>
         </w:object>
       </w:r>
     </w:p>
@@ -577,37 +567,24 @@
         <w:tab/>
         <w:t xml:space="preserve"> </w:t>
       </w:r>
-      <w:bookmarkStart w:id="3" w:name="_Ref323515413"/>
-      <w:bookmarkStart w:id="4" w:name="_Ref323515379"/>
+      <w:bookmarkStart w:id="4" w:name="_Ref323515413"/>
+      <w:bookmarkStart w:id="5" w:name="_Ref323515379"/>
       <w:r>
         <w:t xml:space="preserve">Figure </w:t>
       </w:r>
-      <w:r>
-        <w:fldChar w:fldCharType="begin"/>
-      </w:r>
-      <w:r>
-        <w:instrText xml:space="preserve"> SEQ Figure \* ARABIC </w:instrText>
-      </w:r>
-      <w:r>
-        <w:fldChar w:fldCharType="separate"/>
-      </w:r>
-      <w:r>
-        <w:rPr>
-          <w:noProof/>
-        </w:rPr>
-        <w:t>2</w:t>
-      </w:r>
-      <w:r>
-        <w:rPr>
-          <w:noProof/>
-        </w:rPr>
-        <w:fldChar w:fldCharType="end"/>
-      </w:r>
-      <w:bookmarkEnd w:id="3"/>
+      <w:fldSimple w:instr=" SEQ Figure \* ARABIC ">
+        <w:r>
+          <w:rPr>
+            <w:noProof/>
+          </w:rPr>
+          <w:t>2</w:t>
+        </w:r>
+      </w:fldSimple>
+      <w:bookmarkEnd w:id="4"/>
       <w:r>
         <w:t>: Overview of Image Processing Algorithm</w:t>
       </w:r>
-      <w:bookmarkEnd w:id="4"/>
+      <w:bookmarkEnd w:id="5"/>
     </w:p>
     <w:p>
       <w:pPr>
@@ -1227,33 +1204,20 @@
         <w:pStyle w:val="Caption"/>
         <w:jc w:val="center"/>
       </w:pPr>
-      <w:bookmarkStart w:id="5" w:name="_Ref323514990"/>
+      <w:bookmarkStart w:id="6" w:name="_Ref323514990"/>
       <w:r>
         <w:lastRenderedPageBreak/>
         <w:t xml:space="preserve">Table </w:t>
       </w:r>
-      <w:r>
-        <w:fldChar w:fldCharType="begin"/>
-      </w:r>
-      <w:r>
-        <w:instrText xml:space="preserve"> SEQ Table \* ARABIC </w:instrText>
-      </w:r>
-      <w:r>
-        <w:fldChar w:fldCharType="separate"/>
-      </w:r>
-      <w:r>
-        <w:rPr>
-          <w:noProof/>
-        </w:rPr>
-        <w:t>1</w:t>
-      </w:r>
-      <w:r>
-        <w:rPr>
-          <w:noProof/>
-        </w:rPr>
-        <w:fldChar w:fldCharType="end"/>
-      </w:r>
-      <w:bookmarkEnd w:id="5"/>
+      <w:fldSimple w:instr=" SEQ Table \* ARABIC ">
+        <w:r>
+          <w:rPr>
+            <w:noProof/>
+          </w:rPr>
+          <w:t>1</w:t>
+        </w:r>
+      </w:fldSimple>
+      <w:bookmarkEnd w:id="6"/>
       <w:r>
         <w:t>: Data structures</w:t>
       </w:r>
@@ -2672,7 +2636,7 @@
         <w:pStyle w:val="Caption"/>
         <w:ind w:left="2160" w:firstLine="720"/>
       </w:pPr>
-      <w:bookmarkStart w:id="6" w:name="_Ref323518018"/>
+      <w:bookmarkStart w:id="7" w:name="_Ref323518018"/>
     </w:p>
     <w:p>
       <w:pPr>
@@ -2693,28 +2657,15 @@
       <w:r>
         <w:t xml:space="preserve">Table </w:t>
       </w:r>
-      <w:r>
-        <w:fldChar w:fldCharType="begin"/>
-      </w:r>
-      <w:r>
-        <w:instrText xml:space="preserve"> SEQ Table \* ARABIC </w:instrText>
-      </w:r>
-      <w:r>
-        <w:fldChar w:fldCharType="separate"/>
-      </w:r>
-      <w:r>
-        <w:rPr>
-          <w:noProof/>
-        </w:rPr>
-        <w:t>2</w:t>
-      </w:r>
-      <w:r>
-        <w:rPr>
-          <w:noProof/>
-        </w:rPr>
-        <w:fldChar w:fldCharType="end"/>
-      </w:r>
-      <w:bookmarkEnd w:id="6"/>
+      <w:fldSimple w:instr=" SEQ Table \* ARABIC ">
+        <w:r>
+          <w:rPr>
+            <w:noProof/>
+          </w:rPr>
+          <w:t>2</w:t>
+        </w:r>
+      </w:fldSimple>
+      <w:bookmarkEnd w:id="7"/>
       <w:r>
         <w:t>: Translation between cursor command and direction</w:t>
       </w:r>
@@ -2959,34 +2910,24 @@
       <w:r>
         <w:tab/>
       </w:r>
-      <w:bookmarkStart w:id="7" w:name="_Ref323630340"/>
       <w:bookmarkStart w:id="8" w:name="_Ref323630347"/>
+      <w:bookmarkStart w:id="9" w:name="_Ref323630340"/>
       <w:r>
         <w:t xml:space="preserve">Figure </w:t>
       </w:r>
-      <w:r>
-        <w:fldChar w:fldCharType="begin"/>
-      </w:r>
-      <w:r>
-        <w:instrText xml:space="preserve"> SEQ Figure \* ARABIC </w:instrText>
-      </w:r>
-      <w:r>
-        <w:fldChar w:fldCharType="separate"/>
-      </w:r>
-      <w:r>
-        <w:rPr>
-          <w:noProof/>
-        </w:rPr>
-        <w:t>3</w:t>
-      </w:r>
-      <w:r>
-        <w:fldChar w:fldCharType="end"/>
-      </w:r>
+      <w:fldSimple w:instr=" SEQ Figure \* ARABIC ">
+        <w:r>
+          <w:rPr>
+            <w:noProof/>
+          </w:rPr>
+          <w:t>3</w:t>
+        </w:r>
+      </w:fldSimple>
       <w:bookmarkEnd w:id="8"/>
       <w:r>
         <w:t>: Configuration of lamp in Capstone</w:t>
       </w:r>
-      <w:bookmarkEnd w:id="7"/>
+      <w:bookmarkEnd w:id="9"/>
     </w:p>
     <w:p>
       <w:pPr>
@@ -3151,32 +3092,19 @@
       <w:r>
         <w:tab/>
       </w:r>
-      <w:bookmarkStart w:id="9" w:name="_Ref323512220"/>
+      <w:bookmarkStart w:id="10" w:name="_Ref323512220"/>
       <w:r>
         <w:t xml:space="preserve">Figure </w:t>
       </w:r>
-      <w:r>
-        <w:fldChar w:fldCharType="begin"/>
-      </w:r>
-      <w:r>
-        <w:instrText xml:space="preserve"> SEQ Figure \* ARABIC </w:instrText>
-      </w:r>
-      <w:r>
-        <w:fldChar w:fldCharType="separate"/>
-      </w:r>
-      <w:r>
-        <w:rPr>
-          <w:noProof/>
-        </w:rPr>
-        <w:t>4</w:t>
-      </w:r>
-      <w:r>
-        <w:rPr>
-          <w:noProof/>
-        </w:rPr>
-        <w:fldChar w:fldCharType="end"/>
-      </w:r>
-      <w:bookmarkEnd w:id="9"/>
+      <w:fldSimple w:instr=" SEQ Figure \* ARABIC ">
+        <w:r>
+          <w:rPr>
+            <w:noProof/>
+          </w:rPr>
+          <w:t>4</w:t>
+        </w:r>
+      </w:fldSimple>
+      <w:bookmarkEnd w:id="10"/>
       <w:r>
         <w:t>: Original Image</w:t>
       </w:r>
@@ -3298,32 +3226,19 @@
         <w:pStyle w:val="Caption"/>
         <w:jc w:val="center"/>
       </w:pPr>
-      <w:bookmarkStart w:id="10" w:name="_Ref323509188"/>
+      <w:bookmarkStart w:id="11" w:name="_Ref323509188"/>
       <w:r>
         <w:t xml:space="preserve">Figure </w:t>
       </w:r>
-      <w:r>
-        <w:fldChar w:fldCharType="begin"/>
-      </w:r>
-      <w:r>
-        <w:instrText xml:space="preserve"> SEQ Figure \* ARABIC </w:instrText>
-      </w:r>
-      <w:r>
-        <w:fldChar w:fldCharType="separate"/>
-      </w:r>
-      <w:r>
-        <w:rPr>
-          <w:noProof/>
-        </w:rPr>
-        <w:t>5</w:t>
-      </w:r>
-      <w:r>
-        <w:rPr>
-          <w:noProof/>
-        </w:rPr>
-        <w:fldChar w:fldCharType="end"/>
-      </w:r>
-      <w:bookmarkEnd w:id="10"/>
+      <w:fldSimple w:instr=" SEQ Figure \* ARABIC ">
+        <w:r>
+          <w:rPr>
+            <w:noProof/>
+          </w:rPr>
+          <w:t>5</w:t>
+        </w:r>
+      </w:fldSimple>
+      <w:bookmarkEnd w:id="11"/>
       <w:r>
         <w:t>: After Thresholding</w:t>
       </w:r>
@@ -3479,32 +3394,19 @@
         <w:pStyle w:val="Caption"/>
         <w:ind w:left="2160" w:firstLine="720"/>
       </w:pPr>
-      <w:bookmarkStart w:id="11" w:name="_Ref323511489"/>
+      <w:bookmarkStart w:id="12" w:name="_Ref323511489"/>
       <w:r>
         <w:t xml:space="preserve">Figure </w:t>
       </w:r>
-      <w:r>
-        <w:fldChar w:fldCharType="begin"/>
-      </w:r>
-      <w:r>
-        <w:instrText xml:space="preserve"> SEQ Figure \* ARABIC </w:instrText>
-      </w:r>
-      <w:r>
-        <w:fldChar w:fldCharType="separate"/>
-      </w:r>
-      <w:r>
-        <w:rPr>
-          <w:noProof/>
-        </w:rPr>
-        <w:t>6</w:t>
-      </w:r>
-      <w:r>
-        <w:rPr>
-          <w:noProof/>
-        </w:rPr>
-        <w:fldChar w:fldCharType="end"/>
-      </w:r>
-      <w:bookmarkEnd w:id="11"/>
+      <w:fldSimple w:instr=" SEQ Figure \* ARABIC ">
+        <w:r>
+          <w:rPr>
+            <w:noProof/>
+          </w:rPr>
+          <w:t>6</w:t>
+        </w:r>
+      </w:fldSimple>
+      <w:bookmarkEnd w:id="12"/>
       <w:r>
         <w:t xml:space="preserve">: </w:t>
       </w:r>
@@ -3805,32 +3707,19 @@
         <w:pStyle w:val="Caption"/>
         <w:ind w:left="2880" w:firstLine="720"/>
       </w:pPr>
-      <w:bookmarkStart w:id="12" w:name="_Ref323511582"/>
+      <w:bookmarkStart w:id="13" w:name="_Ref323511582"/>
       <w:r>
         <w:t xml:space="preserve">Figure </w:t>
       </w:r>
-      <w:r>
-        <w:fldChar w:fldCharType="begin"/>
-      </w:r>
-      <w:r>
-        <w:instrText xml:space="preserve"> SEQ Figure \* ARABIC </w:instrText>
-      </w:r>
-      <w:r>
-        <w:fldChar w:fldCharType="separate"/>
-      </w:r>
-      <w:r>
-        <w:rPr>
-          <w:noProof/>
-        </w:rPr>
-        <w:t>7</w:t>
-      </w:r>
-      <w:r>
-        <w:rPr>
-          <w:noProof/>
-        </w:rPr>
-        <w:fldChar w:fldCharType="end"/>
-      </w:r>
-      <w:bookmarkEnd w:id="12"/>
+      <w:fldSimple w:instr=" SEQ Figure \* ARABIC ">
+        <w:r>
+          <w:rPr>
+            <w:noProof/>
+          </w:rPr>
+          <w:t>7</w:t>
+        </w:r>
+      </w:fldSimple>
+      <w:bookmarkEnd w:id="13"/>
       <w:r>
         <w:t>: Final Processed Image</w:t>
       </w:r>
@@ -4159,32 +4048,19 @@
         <w:pStyle w:val="Caption"/>
         <w:ind w:left="720" w:firstLine="720"/>
       </w:pPr>
-      <w:bookmarkStart w:id="13" w:name="_Ref323512737"/>
+      <w:bookmarkStart w:id="14" w:name="_Ref323512737"/>
       <w:r>
         <w:t xml:space="preserve">Table </w:t>
       </w:r>
-      <w:r>
-        <w:fldChar w:fldCharType="begin"/>
-      </w:r>
-      <w:r>
-        <w:instrText xml:space="preserve"> SEQ Table \* ARABIC </w:instrText>
-      </w:r>
-      <w:r>
-        <w:fldChar w:fldCharType="separate"/>
-      </w:r>
-      <w:r>
-        <w:rPr>
-          <w:noProof/>
-        </w:rPr>
-        <w:t>3</w:t>
-      </w:r>
-      <w:r>
-        <w:rPr>
-          <w:noProof/>
-        </w:rPr>
-        <w:fldChar w:fldCharType="end"/>
-      </w:r>
-      <w:bookmarkEnd w:id="13"/>
+      <w:fldSimple w:instr=" SEQ Table \* ARABIC ">
+        <w:r>
+          <w:rPr>
+            <w:noProof/>
+          </w:rPr>
+          <w:t>3</w:t>
+        </w:r>
+      </w:fldSimple>
+      <w:bookmarkEnd w:id="14"/>
       <w:r>
         <w:t xml:space="preserve">: </w:t>
       </w:r>
@@ -4660,24 +4536,14 @@
       <w:r>
         <w:t xml:space="preserve">Figure </w:t>
       </w:r>
-      <w:r>
-        <w:fldChar w:fldCharType="begin"/>
-      </w:r>
-      <w:r>
-        <w:instrText xml:space="preserve"> SEQ Figure \* ARABIC </w:instrText>
-      </w:r>
-      <w:r>
-        <w:fldChar w:fldCharType="separate"/>
-      </w:r>
-      <w:r>
-        <w:rPr>
-          <w:noProof/>
-        </w:rPr>
-        <w:t>8</w:t>
-      </w:r>
-      <w:r>
-        <w:fldChar w:fldCharType="end"/>
-      </w:r>
+      <w:fldSimple w:instr=" SEQ Figure \* ARABIC ">
+        <w:r>
+          <w:rPr>
+            <w:noProof/>
+          </w:rPr>
+          <w:t>8</w:t>
+        </w:r>
+      </w:fldSimple>
       <w:r>
         <w:t>: First Step of the calibration GUI</w:t>
       </w:r>
@@ -4749,24 +4615,14 @@
       <w:r>
         <w:t xml:space="preserve">Figure </w:t>
       </w:r>
-      <w:r>
-        <w:fldChar w:fldCharType="begin"/>
-      </w:r>
-      <w:r>
-        <w:instrText xml:space="preserve"> SEQ Figure \* ARABIC </w:instrText>
-      </w:r>
-      <w:r>
-        <w:fldChar w:fldCharType="separate"/>
-      </w:r>
-      <w:r>
-        <w:rPr>
-          <w:noProof/>
-        </w:rPr>
-        <w:t>9</w:t>
-      </w:r>
-      <w:r>
-        <w:fldChar w:fldCharType="end"/>
-      </w:r>
+      <w:fldSimple w:instr=" SEQ Figure \* ARABIC ">
+        <w:r>
+          <w:rPr>
+            <w:noProof/>
+          </w:rPr>
+          <w:t>9</w:t>
+        </w:r>
+      </w:fldSimple>
       <w:r>
         <w:t>: Third step of calibration with black dot at the center of screen</w:t>
       </w:r>
@@ -4779,14 +4635,14 @@
           <w:numId w:val="15"/>
         </w:numPr>
       </w:pPr>
-      <w:bookmarkStart w:id="14" w:name="_Ref323599924"/>
+      <w:bookmarkStart w:id="15" w:name="_Ref323599924"/>
       <w:r>
         <w:t xml:space="preserve">Software </w:t>
       </w:r>
       <w:r>
         <w:t>Interfaces:</w:t>
       </w:r>
-      <w:bookmarkEnd w:id="14"/>
+      <w:bookmarkEnd w:id="15"/>
     </w:p>
     <w:p>
       <w:pPr>
@@ -4796,11 +4652,11 @@
           <w:numId w:val="28"/>
         </w:numPr>
       </w:pPr>
-      <w:bookmarkStart w:id="15" w:name="_Ref323600051"/>
+      <w:bookmarkStart w:id="16" w:name="_Ref323600051"/>
       <w:r>
         <w:t>Host Computer and Beagle Bone Communication: Transferring Frames</w:t>
       </w:r>
-      <w:bookmarkEnd w:id="15"/>
+      <w:bookmarkEnd w:id="16"/>
     </w:p>
     <w:p>
       <w:pPr>
@@ -4921,6 +4777,2029 @@
     </w:p>
     <w:p>
       <w:pPr>
+        <w:rPr>
+          <w:rFonts w:ascii="Times New Roman" w:hAnsi="Times New Roman" w:cs="Times New Roman"/>
+          <w:b/>
+          <w:sz w:val="24"/>
+          <w:szCs w:val="24"/>
+        </w:rPr>
+      </w:pPr>
+      <w:r>
+        <w:rPr>
+          <w:rFonts w:ascii="Times New Roman" w:hAnsi="Times New Roman" w:cs="Times New Roman"/>
+          <w:b/>
+          <w:sz w:val="24"/>
+          <w:szCs w:val="24"/>
+        </w:rPr>
+        <w:t>JTAG Connector</w:t>
+      </w:r>
+    </w:p>
+    <w:p>
+      <w:pPr>
+        <w:rPr>
+          <w:rFonts w:ascii="Times New Roman" w:hAnsi="Times New Roman" w:cs="Times New Roman"/>
+          <w:sz w:val="24"/>
+          <w:szCs w:val="24"/>
+        </w:rPr>
+      </w:pPr>
+      <w:r>
+        <w:rPr>
+          <w:rFonts w:ascii="Times New Roman" w:hAnsi="Times New Roman" w:cs="Times New Roman"/>
+          <w:noProof/>
+          <w:sz w:val="24"/>
+          <w:szCs w:val="24"/>
+        </w:rPr>
+        <w:drawing>
+          <wp:inline distT="0" distB="0" distL="0" distR="0" wp14:anchorId="28BB1268" wp14:editId="2BBDECBC">
+            <wp:extent cx="5943600" cy="2661920"/>
+            <wp:effectExtent l="0" t="0" r="0" b="5080"/>
+            <wp:docPr id="24" name="Picture 24"/>
+            <wp:cNvGraphicFramePr>
+              <a:graphicFrameLocks xmlns:a="http://schemas.openxmlformats.org/drawingml/2006/main" noChangeAspect="1"/>
+            </wp:cNvGraphicFramePr>
+            <a:graphic xmlns:a="http://schemas.openxmlformats.org/drawingml/2006/main">
+              <a:graphicData uri="http://schemas.openxmlformats.org/drawingml/2006/picture">
+                <pic:pic xmlns:pic="http://schemas.openxmlformats.org/drawingml/2006/picture">
+                  <pic:nvPicPr>
+                    <pic:cNvPr id="0" name=""/>
+                    <pic:cNvPicPr/>
+                  </pic:nvPicPr>
+                  <pic:blipFill>
+                    <a:blip r:embed="rId19"/>
+                    <a:stretch>
+                      <a:fillRect/>
+                    </a:stretch>
+                  </pic:blipFill>
+                  <pic:spPr>
+                    <a:xfrm>
+                      <a:off x="0" y="0"/>
+                      <a:ext cx="5943600" cy="2661920"/>
+                    </a:xfrm>
+                    <a:prstGeom prst="rect">
+                      <a:avLst/>
+                    </a:prstGeom>
+                  </pic:spPr>
+                </pic:pic>
+              </a:graphicData>
+            </a:graphic>
+          </wp:inline>
+        </w:drawing>
+      </w:r>
+    </w:p>
+    <w:p>
+      <w:pPr>
+        <w:pStyle w:val="Caption"/>
+        <w:jc w:val="center"/>
+        <w:rPr>
+          <w:rFonts w:ascii="Times New Roman" w:hAnsi="Times New Roman" w:cs="Times New Roman"/>
+          <w:sz w:val="24"/>
+          <w:szCs w:val="24"/>
+        </w:rPr>
+      </w:pPr>
+      <w:bookmarkStart w:id="17" w:name="_Ref323467898"/>
+      <w:bookmarkStart w:id="18" w:name="_Ref323467878"/>
+      <w:r>
+        <w:rPr>
+          <w:rFonts w:ascii="Times New Roman" w:hAnsi="Times New Roman" w:cs="Times New Roman"/>
+          <w:sz w:val="24"/>
+          <w:szCs w:val="24"/>
+        </w:rPr>
+        <w:t xml:space="preserve">Figure </w:t>
+      </w:r>
+      <w:r>
+        <w:rPr>
+          <w:rFonts w:ascii="Times New Roman" w:hAnsi="Times New Roman" w:cs="Times New Roman"/>
+          <w:sz w:val="24"/>
+          <w:szCs w:val="24"/>
+        </w:rPr>
+        <w:fldChar w:fldCharType="begin"/>
+      </w:r>
+      <w:r>
+        <w:rPr>
+          <w:rFonts w:ascii="Times New Roman" w:hAnsi="Times New Roman" w:cs="Times New Roman"/>
+          <w:sz w:val="24"/>
+          <w:szCs w:val="24"/>
+        </w:rPr>
+        <w:instrText xml:space="preserve"> SEQ Figure \* ARABIC </w:instrText>
+      </w:r>
+      <w:r>
+        <w:rPr>
+          <w:rFonts w:ascii="Times New Roman" w:hAnsi="Times New Roman" w:cs="Times New Roman"/>
+          <w:sz w:val="24"/>
+          <w:szCs w:val="24"/>
+        </w:rPr>
+        <w:fldChar w:fldCharType="separate"/>
+      </w:r>
+      <w:r>
+        <w:rPr>
+          <w:rFonts w:ascii="Times New Roman" w:hAnsi="Times New Roman" w:cs="Times New Roman"/>
+          <w:noProof/>
+          <w:sz w:val="24"/>
+          <w:szCs w:val="24"/>
+        </w:rPr>
+        <w:t>10</w:t>
+      </w:r>
+      <w:r>
+        <w:rPr>
+          <w:rFonts w:ascii="Times New Roman" w:hAnsi="Times New Roman" w:cs="Times New Roman"/>
+          <w:sz w:val="24"/>
+          <w:szCs w:val="24"/>
+        </w:rPr>
+        <w:fldChar w:fldCharType="end"/>
+      </w:r>
+      <w:bookmarkEnd w:id="17"/>
+      <w:r>
+        <w:rPr>
+          <w:rFonts w:ascii="Times New Roman" w:hAnsi="Times New Roman" w:cs="Times New Roman"/>
+          <w:sz w:val="24"/>
+          <w:szCs w:val="24"/>
+        </w:rPr>
+        <w:t>: JTAG Programmer Connector Schematic</w:t>
+      </w:r>
+      <w:bookmarkEnd w:id="18"/>
+    </w:p>
+    <w:p>
+      <w:pPr>
+        <w:rPr>
+          <w:rFonts w:ascii="Times New Roman" w:hAnsi="Times New Roman" w:cs="Times New Roman"/>
+          <w:sz w:val="24"/>
+          <w:szCs w:val="24"/>
+        </w:rPr>
+      </w:pPr>
+      <w:r>
+        <w:rPr>
+          <w:rFonts w:ascii="Times New Roman" w:hAnsi="Times New Roman" w:cs="Times New Roman"/>
+          <w:sz w:val="24"/>
+          <w:szCs w:val="24"/>
+        </w:rPr>
+        <w:t xml:space="preserve">In order to program the MSP430, we needed a way to load code. The MSP430F5438A requires a 4-wire JTAG programming protocol. Using the Texas Instruments SLAU278H JTAG configuration, a schematic of this interface was developed as shown in </w:t>
+      </w:r>
+      <w:r>
+        <w:rPr>
+          <w:rFonts w:ascii="Times New Roman" w:hAnsi="Times New Roman" w:cs="Times New Roman"/>
+          <w:sz w:val="24"/>
+          <w:szCs w:val="24"/>
+        </w:rPr>
+        <w:fldChar w:fldCharType="begin"/>
+      </w:r>
+      <w:r>
+        <w:rPr>
+          <w:rFonts w:ascii="Times New Roman" w:hAnsi="Times New Roman" w:cs="Times New Roman"/>
+          <w:sz w:val="24"/>
+          <w:szCs w:val="24"/>
+        </w:rPr>
+        <w:instrText xml:space="preserve"> REF _Ref323467898 \h  \* MERGEFORMAT </w:instrText>
+      </w:r>
+      <w:r>
+        <w:rPr>
+          <w:rFonts w:ascii="Times New Roman" w:hAnsi="Times New Roman" w:cs="Times New Roman"/>
+          <w:sz w:val="24"/>
+          <w:szCs w:val="24"/>
+        </w:rPr>
+      </w:r>
+      <w:r>
+        <w:rPr>
+          <w:rFonts w:ascii="Times New Roman" w:hAnsi="Times New Roman" w:cs="Times New Roman"/>
+          <w:sz w:val="24"/>
+          <w:szCs w:val="24"/>
+        </w:rPr>
+        <w:fldChar w:fldCharType="separate"/>
+      </w:r>
+      <w:r>
+        <w:rPr>
+          <w:rFonts w:ascii="Times New Roman" w:hAnsi="Times New Roman" w:cs="Times New Roman"/>
+          <w:sz w:val="24"/>
+          <w:szCs w:val="24"/>
+        </w:rPr>
+        <w:t xml:space="preserve">Figure </w:t>
+      </w:r>
+      <w:r>
+        <w:rPr>
+          <w:rFonts w:ascii="Times New Roman" w:hAnsi="Times New Roman" w:cs="Times New Roman"/>
+          <w:noProof/>
+          <w:sz w:val="24"/>
+          <w:szCs w:val="24"/>
+        </w:rPr>
+        <w:t>10</w:t>
+      </w:r>
+      <w:r>
+        <w:rPr>
+          <w:rFonts w:ascii="Times New Roman" w:hAnsi="Times New Roman" w:cs="Times New Roman"/>
+          <w:sz w:val="24"/>
+          <w:szCs w:val="24"/>
+        </w:rPr>
+        <w:fldChar w:fldCharType="end"/>
+      </w:r>
+      <w:r>
+        <w:rPr>
+          <w:rFonts w:ascii="Times New Roman" w:hAnsi="Times New Roman" w:cs="Times New Roman"/>
+          <w:sz w:val="24"/>
+          <w:szCs w:val="24"/>
+        </w:rPr>
+        <w:t xml:space="preserve"> </w:t>
+      </w:r>
+      <w:sdt>
+        <w:sdtPr>
+          <w:rPr>
+            <w:rFonts w:ascii="Times New Roman" w:hAnsi="Times New Roman" w:cs="Times New Roman"/>
+            <w:sz w:val="24"/>
+            <w:szCs w:val="24"/>
+          </w:rPr>
+          <w:id w:val="361868809"/>
+          <w:citation/>
+        </w:sdtPr>
+        <w:sdtContent>
+          <w:r>
+            <w:rPr>
+              <w:rFonts w:ascii="Times New Roman" w:hAnsi="Times New Roman" w:cs="Times New Roman"/>
+              <w:sz w:val="24"/>
+              <w:szCs w:val="24"/>
+            </w:rPr>
+            <w:fldChar w:fldCharType="begin"/>
+          </w:r>
+          <w:r>
+            <w:rPr>
+              <w:rFonts w:ascii="Times New Roman" w:hAnsi="Times New Roman" w:cs="Times New Roman"/>
+              <w:sz w:val="24"/>
+              <w:szCs w:val="24"/>
+            </w:rPr>
+            <w:instrText xml:space="preserve"> CITATION Tex11 \l 1033 </w:instrText>
+          </w:r>
+          <w:r>
+            <w:rPr>
+              <w:rFonts w:ascii="Times New Roman" w:hAnsi="Times New Roman" w:cs="Times New Roman"/>
+              <w:sz w:val="24"/>
+              <w:szCs w:val="24"/>
+            </w:rPr>
+            <w:fldChar w:fldCharType="separate"/>
+          </w:r>
+          <w:r>
+            <w:rPr>
+              <w:rFonts w:ascii="Times New Roman" w:hAnsi="Times New Roman" w:cs="Times New Roman"/>
+              <w:noProof/>
+              <w:sz w:val="24"/>
+              <w:szCs w:val="24"/>
+            </w:rPr>
+            <w:t>[3]</w:t>
+          </w:r>
+          <w:r>
+            <w:rPr>
+              <w:rFonts w:ascii="Times New Roman" w:hAnsi="Times New Roman" w:cs="Times New Roman"/>
+              <w:sz w:val="24"/>
+              <w:szCs w:val="24"/>
+            </w:rPr>
+            <w:fldChar w:fldCharType="end"/>
+          </w:r>
+        </w:sdtContent>
+      </w:sdt>
+      <w:r>
+        <w:rPr>
+          <w:rFonts w:ascii="Times New Roman" w:hAnsi="Times New Roman" w:cs="Times New Roman"/>
+          <w:sz w:val="24"/>
+          <w:szCs w:val="24"/>
+        </w:rPr>
+        <w:t xml:space="preserve">.s The MSP-FET430UIF was used as the JTAG programmer for the MSP430F5438A through Code Composer Studio version 5. Note that the MSP-FET430UIF cannot be used to program the </w:t>
+      </w:r>
+      <w:r>
+        <w:rPr>
+          <w:rFonts w:ascii="Times New Roman" w:hAnsi="Times New Roman" w:cs="Times New Roman"/>
+          <w:sz w:val="24"/>
+          <w:szCs w:val="24"/>
+        </w:rPr>
+        <w:lastRenderedPageBreak/>
+        <w:t xml:space="preserve">MSP430F5438A in Code Composer Studio version 4 due to an incompatible firmware update for the programmer. This information is currently not well documented in the literature provided by Texas Instruments; however, information on this issue may be found on the TI E2E Community Support Forums. As shown in </w:t>
+      </w:r>
+      <w:r>
+        <w:rPr>
+          <w:rFonts w:ascii="Times New Roman" w:hAnsi="Times New Roman" w:cs="Times New Roman"/>
+          <w:sz w:val="24"/>
+          <w:szCs w:val="24"/>
+        </w:rPr>
+        <w:fldChar w:fldCharType="begin"/>
+      </w:r>
+      <w:r>
+        <w:rPr>
+          <w:rFonts w:ascii="Times New Roman" w:hAnsi="Times New Roman" w:cs="Times New Roman"/>
+          <w:sz w:val="24"/>
+          <w:szCs w:val="24"/>
+        </w:rPr>
+        <w:instrText xml:space="preserve"> REF _Ref323467898 \h  \* MERGEFORMAT </w:instrText>
+      </w:r>
+      <w:r>
+        <w:rPr>
+          <w:rFonts w:ascii="Times New Roman" w:hAnsi="Times New Roman" w:cs="Times New Roman"/>
+          <w:sz w:val="24"/>
+          <w:szCs w:val="24"/>
+        </w:rPr>
+      </w:r>
+      <w:r>
+        <w:rPr>
+          <w:rFonts w:ascii="Times New Roman" w:hAnsi="Times New Roman" w:cs="Times New Roman"/>
+          <w:sz w:val="24"/>
+          <w:szCs w:val="24"/>
+        </w:rPr>
+        <w:fldChar w:fldCharType="separate"/>
+      </w:r>
+      <w:r>
+        <w:rPr>
+          <w:rFonts w:ascii="Times New Roman" w:hAnsi="Times New Roman" w:cs="Times New Roman"/>
+          <w:sz w:val="24"/>
+          <w:szCs w:val="24"/>
+        </w:rPr>
+        <w:t xml:space="preserve">Figure </w:t>
+      </w:r>
+      <w:r>
+        <w:rPr>
+          <w:rFonts w:ascii="Times New Roman" w:hAnsi="Times New Roman" w:cs="Times New Roman"/>
+          <w:noProof/>
+          <w:sz w:val="24"/>
+          <w:szCs w:val="24"/>
+        </w:rPr>
+        <w:t>10</w:t>
+      </w:r>
+      <w:r>
+        <w:rPr>
+          <w:rFonts w:ascii="Times New Roman" w:hAnsi="Times New Roman" w:cs="Times New Roman"/>
+          <w:sz w:val="24"/>
+          <w:szCs w:val="24"/>
+        </w:rPr>
+        <w:fldChar w:fldCharType="end"/>
+      </w:r>
+      <w:r>
+        <w:rPr>
+          <w:rFonts w:ascii="Times New Roman" w:hAnsi="Times New Roman" w:cs="Times New Roman"/>
+          <w:sz w:val="24"/>
+          <w:szCs w:val="24"/>
+        </w:rPr>
+        <w:t>, the four pins, TDO, TDI, TMS, and TCK are used to program the MSP430F5438A. Additionally, the two pins, VCC TOOL and VCC TARGET are used to either power the programmer via USB power supplied by the host computer or powering from the target MSP430F5438A board. Depending on the user’s requirements, the user may choose to power the programmer off of the board or via USB through a jumper connection on the P7 header.</w:t>
+      </w:r>
+    </w:p>
+    <w:p>
+      <w:pPr>
+        <w:rPr>
+          <w:rFonts w:ascii="Times New Roman" w:hAnsi="Times New Roman" w:cs="Times New Roman"/>
+          <w:sz w:val="24"/>
+          <w:szCs w:val="24"/>
+        </w:rPr>
+      </w:pPr>
+      <w:r>
+        <w:rPr>
+          <w:rFonts w:ascii="Times New Roman" w:hAnsi="Times New Roman" w:cs="Times New Roman"/>
+          <w:sz w:val="24"/>
+          <w:szCs w:val="24"/>
+        </w:rPr>
+        <w:t xml:space="preserve">The programmer also has a connection to the /RST pin of the processor for resetting the processor after programming. The reset switch provides a quick way to re-run code on the MSP430F5438A in the event that the processor gets hung-up, or to simply reset the processor. In order to reset the processor, /RST is brought to ground. When the processor is not in reset, and in order to maintain normal operation, /RST is pulled up to VCC. The reset circuit consisting of R1, C14, and the momentary push button is called a button </w:t>
+      </w:r>
+      <w:proofErr w:type="spellStart"/>
+      <w:r>
+        <w:rPr>
+          <w:rFonts w:ascii="Times New Roman" w:hAnsi="Times New Roman" w:cs="Times New Roman"/>
+          <w:sz w:val="24"/>
+          <w:szCs w:val="24"/>
+        </w:rPr>
+        <w:t>debounce</w:t>
+      </w:r>
+      <w:proofErr w:type="spellEnd"/>
+      <w:r>
+        <w:rPr>
+          <w:rFonts w:ascii="Times New Roman" w:hAnsi="Times New Roman" w:cs="Times New Roman"/>
+          <w:sz w:val="24"/>
+          <w:szCs w:val="24"/>
+        </w:rPr>
+        <w:t xml:space="preserve"> circuit. This circuit prevents spikes of high and low voltages corresponding to high and low input to the reset pin of the processor. This </w:t>
+      </w:r>
+      <w:proofErr w:type="spellStart"/>
+      <w:r>
+        <w:rPr>
+          <w:rFonts w:ascii="Times New Roman" w:hAnsi="Times New Roman" w:cs="Times New Roman"/>
+          <w:sz w:val="24"/>
+          <w:szCs w:val="24"/>
+        </w:rPr>
+        <w:t>debounce</w:t>
+      </w:r>
+      <w:proofErr w:type="spellEnd"/>
+      <w:r>
+        <w:rPr>
+          <w:rFonts w:ascii="Times New Roman" w:hAnsi="Times New Roman" w:cs="Times New Roman"/>
+          <w:sz w:val="24"/>
+          <w:szCs w:val="24"/>
+        </w:rPr>
+        <w:t xml:space="preserve"> circuit relies principally on the capacitor which serves to resist sudden voltage changes on the line.</w:t>
+      </w:r>
+    </w:p>
+    <w:p>
+      <w:pPr>
+        <w:rPr>
+          <w:rFonts w:ascii="Times New Roman" w:hAnsi="Times New Roman" w:cs="Times New Roman"/>
+          <w:b/>
+          <w:sz w:val="24"/>
+          <w:szCs w:val="24"/>
+        </w:rPr>
+      </w:pPr>
+      <w:r>
+        <w:rPr>
+          <w:rFonts w:ascii="Times New Roman" w:hAnsi="Times New Roman" w:cs="Times New Roman"/>
+          <w:b/>
+          <w:sz w:val="24"/>
+          <w:szCs w:val="24"/>
+        </w:rPr>
+        <w:t>RS232 Interface</w:t>
+      </w:r>
+    </w:p>
+    <w:p>
+      <w:pPr>
+        <w:rPr>
+          <w:rFonts w:ascii="Times New Roman" w:hAnsi="Times New Roman" w:cs="Times New Roman"/>
+          <w:sz w:val="24"/>
+          <w:szCs w:val="24"/>
+        </w:rPr>
+      </w:pPr>
+      <w:r>
+        <w:rPr>
+          <w:rFonts w:ascii="Times New Roman" w:hAnsi="Times New Roman" w:cs="Times New Roman"/>
+          <w:noProof/>
+          <w:sz w:val="24"/>
+          <w:szCs w:val="24"/>
+        </w:rPr>
+        <w:drawing>
+          <wp:inline distT="0" distB="0" distL="0" distR="0" wp14:anchorId="302FB0AE" wp14:editId="3099C885">
+            <wp:extent cx="5943600" cy="2364105"/>
+            <wp:effectExtent l="0" t="0" r="0" b="0"/>
+            <wp:docPr id="25" name="Picture 25"/>
+            <wp:cNvGraphicFramePr>
+              <a:graphicFrameLocks xmlns:a="http://schemas.openxmlformats.org/drawingml/2006/main" noChangeAspect="1"/>
+            </wp:cNvGraphicFramePr>
+            <a:graphic xmlns:a="http://schemas.openxmlformats.org/drawingml/2006/main">
+              <a:graphicData uri="http://schemas.openxmlformats.org/drawingml/2006/picture">
+                <pic:pic xmlns:pic="http://schemas.openxmlformats.org/drawingml/2006/picture">
+                  <pic:nvPicPr>
+                    <pic:cNvPr id="0" name=""/>
+                    <pic:cNvPicPr/>
+                  </pic:nvPicPr>
+                  <pic:blipFill>
+                    <a:blip r:embed="rId20"/>
+                    <a:stretch>
+                      <a:fillRect/>
+                    </a:stretch>
+                  </pic:blipFill>
+                  <pic:spPr>
+                    <a:xfrm>
+                      <a:off x="0" y="0"/>
+                      <a:ext cx="5943600" cy="2364105"/>
+                    </a:xfrm>
+                    <a:prstGeom prst="rect">
+                      <a:avLst/>
+                    </a:prstGeom>
+                  </pic:spPr>
+                </pic:pic>
+              </a:graphicData>
+            </a:graphic>
+          </wp:inline>
+        </w:drawing>
+      </w:r>
+    </w:p>
+    <w:p>
+      <w:pPr>
+        <w:pStyle w:val="Caption"/>
+        <w:jc w:val="center"/>
+        <w:rPr>
+          <w:rFonts w:ascii="Times New Roman" w:hAnsi="Times New Roman" w:cs="Times New Roman"/>
+          <w:sz w:val="24"/>
+          <w:szCs w:val="24"/>
+        </w:rPr>
+      </w:pPr>
+      <w:bookmarkStart w:id="19" w:name="_Ref323472431"/>
+      <w:r>
+        <w:rPr>
+          <w:rFonts w:ascii="Times New Roman" w:hAnsi="Times New Roman" w:cs="Times New Roman"/>
+          <w:sz w:val="24"/>
+          <w:szCs w:val="24"/>
+        </w:rPr>
+        <w:t xml:space="preserve">Figure </w:t>
+      </w:r>
+      <w:r>
+        <w:rPr>
+          <w:rFonts w:ascii="Times New Roman" w:hAnsi="Times New Roman" w:cs="Times New Roman"/>
+          <w:sz w:val="24"/>
+          <w:szCs w:val="24"/>
+        </w:rPr>
+        <w:fldChar w:fldCharType="begin"/>
+      </w:r>
+      <w:r>
+        <w:rPr>
+          <w:rFonts w:ascii="Times New Roman" w:hAnsi="Times New Roman" w:cs="Times New Roman"/>
+          <w:sz w:val="24"/>
+          <w:szCs w:val="24"/>
+        </w:rPr>
+        <w:instrText xml:space="preserve"> SEQ Figure \* ARABIC </w:instrText>
+      </w:r>
+      <w:r>
+        <w:rPr>
+          <w:rFonts w:ascii="Times New Roman" w:hAnsi="Times New Roman" w:cs="Times New Roman"/>
+          <w:sz w:val="24"/>
+          <w:szCs w:val="24"/>
+        </w:rPr>
+        <w:fldChar w:fldCharType="separate"/>
+      </w:r>
+      <w:r>
+        <w:rPr>
+          <w:rFonts w:ascii="Times New Roman" w:hAnsi="Times New Roman" w:cs="Times New Roman"/>
+          <w:noProof/>
+          <w:sz w:val="24"/>
+          <w:szCs w:val="24"/>
+        </w:rPr>
+        <w:t>11</w:t>
+      </w:r>
+      <w:r>
+        <w:rPr>
+          <w:rFonts w:ascii="Times New Roman" w:hAnsi="Times New Roman" w:cs="Times New Roman"/>
+          <w:sz w:val="24"/>
+          <w:szCs w:val="24"/>
+        </w:rPr>
+        <w:fldChar w:fldCharType="end"/>
+      </w:r>
+      <w:bookmarkEnd w:id="19"/>
+      <w:r>
+        <w:rPr>
+          <w:rFonts w:ascii="Times New Roman" w:hAnsi="Times New Roman" w:cs="Times New Roman"/>
+          <w:sz w:val="24"/>
+          <w:szCs w:val="24"/>
+        </w:rPr>
+        <w:t>: RS232 Interface Schematic</w:t>
+      </w:r>
+    </w:p>
+    <w:p>
+      <w:pPr>
+        <w:rPr>
+          <w:rFonts w:ascii="Times New Roman" w:hAnsi="Times New Roman" w:cs="Times New Roman"/>
+          <w:sz w:val="24"/>
+          <w:szCs w:val="24"/>
+        </w:rPr>
+      </w:pPr>
+      <w:r>
+        <w:rPr>
+          <w:rFonts w:ascii="Times New Roman" w:hAnsi="Times New Roman" w:cs="Times New Roman"/>
+          <w:sz w:val="24"/>
+          <w:szCs w:val="24"/>
+        </w:rPr>
+        <w:t xml:space="preserve">As a back-up in case there was an issue with the USB interface with the MSP430F5438A we employed an RS232 interface as shown in </w:t>
+      </w:r>
+      <w:r>
+        <w:rPr>
+          <w:rFonts w:ascii="Times New Roman" w:hAnsi="Times New Roman" w:cs="Times New Roman"/>
+          <w:sz w:val="24"/>
+          <w:szCs w:val="24"/>
+        </w:rPr>
+        <w:fldChar w:fldCharType="begin"/>
+      </w:r>
+      <w:r>
+        <w:rPr>
+          <w:rFonts w:ascii="Times New Roman" w:hAnsi="Times New Roman" w:cs="Times New Roman"/>
+          <w:sz w:val="24"/>
+          <w:szCs w:val="24"/>
+        </w:rPr>
+        <w:instrText xml:space="preserve"> REF _Ref323472431 \h  \* MERGEFORMAT </w:instrText>
+      </w:r>
+      <w:r>
+        <w:rPr>
+          <w:rFonts w:ascii="Times New Roman" w:hAnsi="Times New Roman" w:cs="Times New Roman"/>
+          <w:sz w:val="24"/>
+          <w:szCs w:val="24"/>
+        </w:rPr>
+      </w:r>
+      <w:r>
+        <w:rPr>
+          <w:rFonts w:ascii="Times New Roman" w:hAnsi="Times New Roman" w:cs="Times New Roman"/>
+          <w:sz w:val="24"/>
+          <w:szCs w:val="24"/>
+        </w:rPr>
+        <w:fldChar w:fldCharType="separate"/>
+      </w:r>
+      <w:r>
+        <w:rPr>
+          <w:rFonts w:ascii="Times New Roman" w:hAnsi="Times New Roman" w:cs="Times New Roman"/>
+          <w:sz w:val="24"/>
+          <w:szCs w:val="24"/>
+        </w:rPr>
+        <w:t xml:space="preserve">Figure </w:t>
+      </w:r>
+      <w:r>
+        <w:rPr>
+          <w:rFonts w:ascii="Times New Roman" w:hAnsi="Times New Roman" w:cs="Times New Roman"/>
+          <w:noProof/>
+          <w:sz w:val="24"/>
+          <w:szCs w:val="24"/>
+        </w:rPr>
+        <w:t>11</w:t>
+      </w:r>
+      <w:r>
+        <w:rPr>
+          <w:rFonts w:ascii="Times New Roman" w:hAnsi="Times New Roman" w:cs="Times New Roman"/>
+          <w:sz w:val="24"/>
+          <w:szCs w:val="24"/>
+        </w:rPr>
+        <w:fldChar w:fldCharType="end"/>
+      </w:r>
+      <w:r>
+        <w:rPr>
+          <w:rFonts w:ascii="Times New Roman" w:hAnsi="Times New Roman" w:cs="Times New Roman"/>
+          <w:sz w:val="24"/>
+          <w:szCs w:val="24"/>
+        </w:rPr>
+        <w:t xml:space="preserve">. This would provide an additional interface between the MSP430F5438A and the host computer for XBee RX and TX data. As you can see in the schematic, the MAX232 is powered externally by 5V but it requires 10V to operate which is supplied internally through dual charge-pump DC-DC voltage converters. The first charge pump on the MAX232 takes in 5V doubling the voltage to approximately 10V. While the second </w:t>
+      </w:r>
+      <w:r>
+        <w:rPr>
+          <w:rFonts w:ascii="Times New Roman" w:hAnsi="Times New Roman" w:cs="Times New Roman"/>
+          <w:sz w:val="24"/>
+          <w:szCs w:val="24"/>
+        </w:rPr>
+        <w:lastRenderedPageBreak/>
+        <w:t xml:space="preserve">charge pump takes the +10V, inverts the input, outputting -10V. The charge pump, capacitor values, and pin configuration for typical operation can be found in the datasheet in the appendix for the MAX232. Furthermore, for interfacing a host computer over serial, a DB9 serial connector is necessary as shown in </w:t>
+      </w:r>
+      <w:r>
+        <w:rPr>
+          <w:rFonts w:ascii="Times New Roman" w:hAnsi="Times New Roman" w:cs="Times New Roman"/>
+          <w:sz w:val="24"/>
+          <w:szCs w:val="24"/>
+        </w:rPr>
+        <w:fldChar w:fldCharType="begin"/>
+      </w:r>
+      <w:r>
+        <w:rPr>
+          <w:rFonts w:ascii="Times New Roman" w:hAnsi="Times New Roman" w:cs="Times New Roman"/>
+          <w:sz w:val="24"/>
+          <w:szCs w:val="24"/>
+        </w:rPr>
+        <w:instrText xml:space="preserve"> REF _Ref323472431 \h  \* MERGEFORMAT </w:instrText>
+      </w:r>
+      <w:r>
+        <w:rPr>
+          <w:rFonts w:ascii="Times New Roman" w:hAnsi="Times New Roman" w:cs="Times New Roman"/>
+          <w:sz w:val="24"/>
+          <w:szCs w:val="24"/>
+        </w:rPr>
+      </w:r>
+      <w:r>
+        <w:rPr>
+          <w:rFonts w:ascii="Times New Roman" w:hAnsi="Times New Roman" w:cs="Times New Roman"/>
+          <w:sz w:val="24"/>
+          <w:szCs w:val="24"/>
+        </w:rPr>
+        <w:fldChar w:fldCharType="separate"/>
+      </w:r>
+      <w:r>
+        <w:rPr>
+          <w:rFonts w:ascii="Times New Roman" w:hAnsi="Times New Roman" w:cs="Times New Roman"/>
+          <w:sz w:val="24"/>
+          <w:szCs w:val="24"/>
+        </w:rPr>
+        <w:t xml:space="preserve">Figure </w:t>
+      </w:r>
+      <w:r>
+        <w:rPr>
+          <w:rFonts w:ascii="Times New Roman" w:hAnsi="Times New Roman" w:cs="Times New Roman"/>
+          <w:noProof/>
+          <w:sz w:val="24"/>
+          <w:szCs w:val="24"/>
+        </w:rPr>
+        <w:t>11</w:t>
+      </w:r>
+      <w:r>
+        <w:rPr>
+          <w:rFonts w:ascii="Times New Roman" w:hAnsi="Times New Roman" w:cs="Times New Roman"/>
+          <w:sz w:val="24"/>
+          <w:szCs w:val="24"/>
+        </w:rPr>
+        <w:fldChar w:fldCharType="end"/>
+      </w:r>
+      <w:r>
+        <w:rPr>
+          <w:rFonts w:ascii="Times New Roman" w:hAnsi="Times New Roman" w:cs="Times New Roman"/>
+          <w:sz w:val="24"/>
+          <w:szCs w:val="24"/>
+        </w:rPr>
+        <w:t xml:space="preserve">. </w:t>
+      </w:r>
+    </w:p>
+    <w:p>
+      <w:pPr>
+        <w:rPr>
+          <w:rFonts w:ascii="Times New Roman" w:hAnsi="Times New Roman" w:cs="Times New Roman"/>
+          <w:sz w:val="24"/>
+          <w:szCs w:val="24"/>
+        </w:rPr>
+      </w:pPr>
+    </w:p>
+    <w:p>
+      <w:pPr>
+        <w:rPr>
+          <w:rFonts w:ascii="Times New Roman" w:hAnsi="Times New Roman" w:cs="Times New Roman"/>
+          <w:sz w:val="24"/>
+          <w:szCs w:val="24"/>
+        </w:rPr>
+      </w:pPr>
+    </w:p>
+    <w:p>
+      <w:pPr>
+        <w:rPr>
+          <w:rFonts w:ascii="Times New Roman" w:hAnsi="Times New Roman" w:cs="Times New Roman"/>
+          <w:sz w:val="24"/>
+          <w:szCs w:val="24"/>
+        </w:rPr>
+      </w:pPr>
+    </w:p>
+    <w:p>
+      <w:pPr>
+        <w:rPr>
+          <w:rFonts w:ascii="Times New Roman" w:hAnsi="Times New Roman" w:cs="Times New Roman"/>
+          <w:sz w:val="24"/>
+          <w:szCs w:val="24"/>
+        </w:rPr>
+      </w:pPr>
+    </w:p>
+    <w:p>
+      <w:pPr>
+        <w:rPr>
+          <w:rFonts w:ascii="Times New Roman" w:hAnsi="Times New Roman" w:cs="Times New Roman"/>
+          <w:sz w:val="24"/>
+          <w:szCs w:val="24"/>
+        </w:rPr>
+      </w:pPr>
+    </w:p>
+    <w:p>
+      <w:pPr>
+        <w:rPr>
+          <w:rFonts w:ascii="Times New Roman" w:hAnsi="Times New Roman" w:cs="Times New Roman"/>
+          <w:sz w:val="24"/>
+          <w:szCs w:val="24"/>
+        </w:rPr>
+      </w:pPr>
+    </w:p>
+    <w:p>
+      <w:pPr>
+        <w:rPr>
+          <w:rFonts w:ascii="Times New Roman" w:hAnsi="Times New Roman" w:cs="Times New Roman"/>
+          <w:sz w:val="24"/>
+          <w:szCs w:val="24"/>
+        </w:rPr>
+      </w:pPr>
+    </w:p>
+    <w:p>
+      <w:pPr>
+        <w:rPr>
+          <w:rFonts w:ascii="Times New Roman" w:hAnsi="Times New Roman" w:cs="Times New Roman"/>
+          <w:sz w:val="24"/>
+          <w:szCs w:val="24"/>
+        </w:rPr>
+      </w:pPr>
+    </w:p>
+    <w:p>
+      <w:pPr>
+        <w:rPr>
+          <w:rFonts w:ascii="Times New Roman" w:hAnsi="Times New Roman" w:cs="Times New Roman"/>
+          <w:sz w:val="24"/>
+          <w:szCs w:val="24"/>
+        </w:rPr>
+      </w:pPr>
+    </w:p>
+    <w:p>
+      <w:pPr>
+        <w:rPr>
+          <w:rFonts w:ascii="Times New Roman" w:hAnsi="Times New Roman" w:cs="Times New Roman"/>
+          <w:b/>
+          <w:sz w:val="24"/>
+          <w:szCs w:val="24"/>
+        </w:rPr>
+      </w:pPr>
+      <w:r>
+        <w:rPr>
+          <w:rFonts w:ascii="Times New Roman" w:hAnsi="Times New Roman" w:cs="Times New Roman"/>
+          <w:sz w:val="24"/>
+          <w:szCs w:val="24"/>
+        </w:rPr>
+        <w:t xml:space="preserve"> </w:t>
+      </w:r>
+      <w:r>
+        <w:rPr>
+          <w:rFonts w:ascii="Times New Roman" w:hAnsi="Times New Roman" w:cs="Times New Roman"/>
+          <w:b/>
+          <w:sz w:val="24"/>
+          <w:szCs w:val="24"/>
+        </w:rPr>
+        <w:t>USB Circuit</w:t>
+      </w:r>
+    </w:p>
+    <w:p>
+      <w:pPr>
+        <w:rPr>
+          <w:rFonts w:ascii="Times New Roman" w:hAnsi="Times New Roman" w:cs="Times New Roman"/>
+          <w:sz w:val="24"/>
+          <w:szCs w:val="24"/>
+        </w:rPr>
+      </w:pPr>
+      <w:r>
+        <w:rPr>
+          <w:rFonts w:ascii="Times New Roman" w:hAnsi="Times New Roman" w:cs="Times New Roman"/>
+          <w:noProof/>
+          <w:sz w:val="24"/>
+          <w:szCs w:val="24"/>
+        </w:rPr>
+        <w:drawing>
+          <wp:inline distT="0" distB="0" distL="0" distR="0" wp14:anchorId="16AE70D5" wp14:editId="3D2B5F0A">
+            <wp:extent cx="5943600" cy="2513330"/>
+            <wp:effectExtent l="0" t="0" r="0" b="1270"/>
+            <wp:docPr id="14" name="Picture 14"/>
+            <wp:cNvGraphicFramePr>
+              <a:graphicFrameLocks xmlns:a="http://schemas.openxmlformats.org/drawingml/2006/main" noChangeAspect="1"/>
+            </wp:cNvGraphicFramePr>
+            <a:graphic xmlns:a="http://schemas.openxmlformats.org/drawingml/2006/main">
+              <a:graphicData uri="http://schemas.openxmlformats.org/drawingml/2006/picture">
+                <pic:pic xmlns:pic="http://schemas.openxmlformats.org/drawingml/2006/picture">
+                  <pic:nvPicPr>
+                    <pic:cNvPr id="0" name=""/>
+                    <pic:cNvPicPr/>
+                  </pic:nvPicPr>
+                  <pic:blipFill>
+                    <a:blip r:embed="rId21"/>
+                    <a:stretch>
+                      <a:fillRect/>
+                    </a:stretch>
+                  </pic:blipFill>
+                  <pic:spPr>
+                    <a:xfrm>
+                      <a:off x="0" y="0"/>
+                      <a:ext cx="5943600" cy="2513330"/>
+                    </a:xfrm>
+                    <a:prstGeom prst="rect">
+                      <a:avLst/>
+                    </a:prstGeom>
+                  </pic:spPr>
+                </pic:pic>
+              </a:graphicData>
+            </a:graphic>
+          </wp:inline>
+        </w:drawing>
+      </w:r>
+    </w:p>
+    <w:p>
+      <w:pPr>
+        <w:pStyle w:val="Caption"/>
+        <w:jc w:val="center"/>
+        <w:rPr>
+          <w:rFonts w:ascii="Times New Roman" w:hAnsi="Times New Roman" w:cs="Times New Roman"/>
+          <w:sz w:val="24"/>
+          <w:szCs w:val="24"/>
+        </w:rPr>
+      </w:pPr>
+      <w:bookmarkStart w:id="20" w:name="_Ref323473345"/>
+      <w:r>
+        <w:rPr>
+          <w:rFonts w:ascii="Times New Roman" w:hAnsi="Times New Roman" w:cs="Times New Roman"/>
+          <w:sz w:val="24"/>
+          <w:szCs w:val="24"/>
+        </w:rPr>
+        <w:t xml:space="preserve">Figure </w:t>
+      </w:r>
+      <w:r>
+        <w:rPr>
+          <w:rFonts w:ascii="Times New Roman" w:hAnsi="Times New Roman" w:cs="Times New Roman"/>
+          <w:sz w:val="24"/>
+          <w:szCs w:val="24"/>
+        </w:rPr>
+        <w:fldChar w:fldCharType="begin"/>
+      </w:r>
+      <w:r>
+        <w:rPr>
+          <w:rFonts w:ascii="Times New Roman" w:hAnsi="Times New Roman" w:cs="Times New Roman"/>
+          <w:sz w:val="24"/>
+          <w:szCs w:val="24"/>
+        </w:rPr>
+        <w:instrText xml:space="preserve"> SEQ Figure \* ARABIC </w:instrText>
+      </w:r>
+      <w:r>
+        <w:rPr>
+          <w:rFonts w:ascii="Times New Roman" w:hAnsi="Times New Roman" w:cs="Times New Roman"/>
+          <w:sz w:val="24"/>
+          <w:szCs w:val="24"/>
+        </w:rPr>
+        <w:fldChar w:fldCharType="separate"/>
+      </w:r>
+      <w:r>
+        <w:rPr>
+          <w:rFonts w:ascii="Times New Roman" w:hAnsi="Times New Roman" w:cs="Times New Roman"/>
+          <w:noProof/>
+          <w:sz w:val="24"/>
+          <w:szCs w:val="24"/>
+        </w:rPr>
+        <w:t>12</w:t>
+      </w:r>
+      <w:r>
+        <w:rPr>
+          <w:rFonts w:ascii="Times New Roman" w:hAnsi="Times New Roman" w:cs="Times New Roman"/>
+          <w:sz w:val="24"/>
+          <w:szCs w:val="24"/>
+        </w:rPr>
+        <w:fldChar w:fldCharType="end"/>
+      </w:r>
+      <w:bookmarkEnd w:id="20"/>
+      <w:r>
+        <w:rPr>
+          <w:rFonts w:ascii="Times New Roman" w:hAnsi="Times New Roman" w:cs="Times New Roman"/>
+          <w:sz w:val="24"/>
+          <w:szCs w:val="24"/>
+        </w:rPr>
+        <w:t>: USB Interface Schematic</w:t>
+      </w:r>
+    </w:p>
+    <w:p>
+      <w:pPr>
+        <w:rPr>
+          <w:rFonts w:ascii="Times New Roman" w:hAnsi="Times New Roman" w:cs="Times New Roman"/>
+          <w:sz w:val="24"/>
+          <w:szCs w:val="24"/>
+        </w:rPr>
+      </w:pPr>
+      <w:r>
+        <w:rPr>
+          <w:rFonts w:ascii="Times New Roman" w:hAnsi="Times New Roman" w:cs="Times New Roman"/>
+          <w:sz w:val="24"/>
+          <w:szCs w:val="24"/>
+        </w:rPr>
+        <w:fldChar w:fldCharType="begin"/>
+      </w:r>
+      <w:r>
+        <w:rPr>
+          <w:rFonts w:ascii="Times New Roman" w:hAnsi="Times New Roman" w:cs="Times New Roman"/>
+          <w:sz w:val="24"/>
+          <w:szCs w:val="24"/>
+        </w:rPr>
+        <w:instrText xml:space="preserve"> REF _Ref323473345 \h  \* MERGEFORMAT </w:instrText>
+      </w:r>
+      <w:r>
+        <w:rPr>
+          <w:rFonts w:ascii="Times New Roman" w:hAnsi="Times New Roman" w:cs="Times New Roman"/>
+          <w:sz w:val="24"/>
+          <w:szCs w:val="24"/>
+        </w:rPr>
+      </w:r>
+      <w:r>
+        <w:rPr>
+          <w:rFonts w:ascii="Times New Roman" w:hAnsi="Times New Roman" w:cs="Times New Roman"/>
+          <w:sz w:val="24"/>
+          <w:szCs w:val="24"/>
+        </w:rPr>
+        <w:fldChar w:fldCharType="separate"/>
+      </w:r>
+      <w:r>
+        <w:rPr>
+          <w:rFonts w:ascii="Times New Roman" w:hAnsi="Times New Roman" w:cs="Times New Roman"/>
+          <w:sz w:val="24"/>
+          <w:szCs w:val="24"/>
+        </w:rPr>
+        <w:t xml:space="preserve">Figure </w:t>
+      </w:r>
+      <w:r>
+        <w:rPr>
+          <w:rFonts w:ascii="Times New Roman" w:hAnsi="Times New Roman" w:cs="Times New Roman"/>
+          <w:noProof/>
+          <w:sz w:val="24"/>
+          <w:szCs w:val="24"/>
+        </w:rPr>
+        <w:t>12</w:t>
+      </w:r>
+      <w:r>
+        <w:rPr>
+          <w:rFonts w:ascii="Times New Roman" w:hAnsi="Times New Roman" w:cs="Times New Roman"/>
+          <w:sz w:val="24"/>
+          <w:szCs w:val="24"/>
+        </w:rPr>
+        <w:fldChar w:fldCharType="end"/>
+      </w:r>
+      <w:r>
+        <w:rPr>
+          <w:rFonts w:ascii="Times New Roman" w:hAnsi="Times New Roman" w:cs="Times New Roman"/>
+          <w:sz w:val="24"/>
+          <w:szCs w:val="24"/>
+        </w:rPr>
+        <w:t xml:space="preserve"> displays the USB Interface Schematic for the custom MSP430 board. The FT232RL chip from FTDI is a USB to serial interface allowing the MSP430F5438A to communicate XBee RX and TX data over a USB connection with the host computer. The design of this circuit was facilitated using an application note by FTDI on hardware design guidelines for FTDI ICs </w:t>
+      </w:r>
+      <w:sdt>
+        <w:sdtPr>
+          <w:rPr>
+            <w:rFonts w:ascii="Times New Roman" w:hAnsi="Times New Roman" w:cs="Times New Roman"/>
+            <w:sz w:val="24"/>
+            <w:szCs w:val="24"/>
+          </w:rPr>
+          <w:id w:val="259499704"/>
+          <w:citation/>
+        </w:sdtPr>
+        <w:sdtContent>
+          <w:r>
+            <w:rPr>
+              <w:rFonts w:ascii="Times New Roman" w:hAnsi="Times New Roman" w:cs="Times New Roman"/>
+              <w:sz w:val="24"/>
+              <w:szCs w:val="24"/>
+            </w:rPr>
+            <w:fldChar w:fldCharType="begin"/>
+          </w:r>
+          <w:r>
+            <w:rPr>
+              <w:rFonts w:ascii="Times New Roman" w:hAnsi="Times New Roman" w:cs="Times New Roman"/>
+              <w:sz w:val="24"/>
+              <w:szCs w:val="24"/>
+            </w:rPr>
+            <w:instrText xml:space="preserve"> CITATION USB_AppNote \l 1033 </w:instrText>
+          </w:r>
+          <w:r>
+            <w:rPr>
+              <w:rFonts w:ascii="Times New Roman" w:hAnsi="Times New Roman" w:cs="Times New Roman"/>
+              <w:sz w:val="24"/>
+              <w:szCs w:val="24"/>
+            </w:rPr>
+            <w:fldChar w:fldCharType="separate"/>
+          </w:r>
+          <w:r>
+            <w:rPr>
+              <w:rFonts w:ascii="Times New Roman" w:hAnsi="Times New Roman" w:cs="Times New Roman"/>
+              <w:noProof/>
+              <w:sz w:val="24"/>
+              <w:szCs w:val="24"/>
+            </w:rPr>
+            <w:t>[4]</w:t>
+          </w:r>
+          <w:r>
+            <w:rPr>
+              <w:rFonts w:ascii="Times New Roman" w:hAnsi="Times New Roman" w:cs="Times New Roman"/>
+              <w:sz w:val="24"/>
+              <w:szCs w:val="24"/>
+            </w:rPr>
+            <w:fldChar w:fldCharType="end"/>
+          </w:r>
+        </w:sdtContent>
+      </w:sdt>
+      <w:r>
+        <w:rPr>
+          <w:rFonts w:ascii="Times New Roman" w:hAnsi="Times New Roman" w:cs="Times New Roman"/>
+          <w:sz w:val="24"/>
+          <w:szCs w:val="24"/>
+        </w:rPr>
+        <w:t xml:space="preserve">. As shown in </w:t>
+      </w:r>
+      <w:r>
+        <w:rPr>
+          <w:rFonts w:ascii="Times New Roman" w:hAnsi="Times New Roman" w:cs="Times New Roman"/>
+          <w:sz w:val="24"/>
+          <w:szCs w:val="24"/>
+        </w:rPr>
+        <w:fldChar w:fldCharType="begin"/>
+      </w:r>
+      <w:r>
+        <w:rPr>
+          <w:rFonts w:ascii="Times New Roman" w:hAnsi="Times New Roman" w:cs="Times New Roman"/>
+          <w:sz w:val="24"/>
+          <w:szCs w:val="24"/>
+        </w:rPr>
+        <w:instrText xml:space="preserve"> REF _Ref323473345 \h  \* MERGEFORMAT </w:instrText>
+      </w:r>
+      <w:r>
+        <w:rPr>
+          <w:rFonts w:ascii="Times New Roman" w:hAnsi="Times New Roman" w:cs="Times New Roman"/>
+          <w:sz w:val="24"/>
+          <w:szCs w:val="24"/>
+        </w:rPr>
+      </w:r>
+      <w:r>
+        <w:rPr>
+          <w:rFonts w:ascii="Times New Roman" w:hAnsi="Times New Roman" w:cs="Times New Roman"/>
+          <w:sz w:val="24"/>
+          <w:szCs w:val="24"/>
+        </w:rPr>
+        <w:fldChar w:fldCharType="separate"/>
+      </w:r>
+      <w:r>
+        <w:rPr>
+          <w:rFonts w:ascii="Times New Roman" w:hAnsi="Times New Roman" w:cs="Times New Roman"/>
+          <w:sz w:val="24"/>
+          <w:szCs w:val="24"/>
+        </w:rPr>
+        <w:t xml:space="preserve">Figure </w:t>
+      </w:r>
+      <w:r>
+        <w:rPr>
+          <w:rFonts w:ascii="Times New Roman" w:hAnsi="Times New Roman" w:cs="Times New Roman"/>
+          <w:noProof/>
+          <w:sz w:val="24"/>
+          <w:szCs w:val="24"/>
+        </w:rPr>
+        <w:t>12</w:t>
+      </w:r>
+      <w:r>
+        <w:rPr>
+          <w:rFonts w:ascii="Times New Roman" w:hAnsi="Times New Roman" w:cs="Times New Roman"/>
+          <w:sz w:val="24"/>
+          <w:szCs w:val="24"/>
+        </w:rPr>
+        <w:fldChar w:fldCharType="end"/>
+      </w:r>
+      <w:r>
+        <w:rPr>
+          <w:rFonts w:ascii="Times New Roman" w:hAnsi="Times New Roman" w:cs="Times New Roman"/>
+          <w:sz w:val="24"/>
+          <w:szCs w:val="24"/>
+        </w:rPr>
+        <w:t xml:space="preserve">, the FT232RL is in a self-powered or bus powered configuration, drawing </w:t>
+      </w:r>
+      <w:r>
+        <w:rPr>
+          <w:rFonts w:ascii="Times New Roman" w:hAnsi="Times New Roman" w:cs="Times New Roman"/>
+          <w:sz w:val="24"/>
+          <w:szCs w:val="24"/>
+        </w:rPr>
+        <w:lastRenderedPageBreak/>
+        <w:t xml:space="preserve">power from the USB-B connector connected to the host computer. Additionally, the FT232RL has a +3.3V output from an integrated LDO regulator which the datasheet advises should be decoupled to ground using a 100nF capacitor. The pin VCCIO is the power supply for the UART interface and CBUS group pins. The MSP430F5438A datasheet recommends a maximum of +3.6V at any pin, the VCCIO pin on the FT232RL must be set to +3.3V in order to ensure recommended operating conditions have been met. Since the FT232RL outputs +3.3V at pin 17, VCCIO could be powered by the FT232RL. Due to an oversight, VCCIO was tied to +5V so the PCB trace had to be removed and a white wire was added to connect pin 17 to VCCIO. Note that </w:t>
+      </w:r>
+      <w:r>
+        <w:rPr>
+          <w:rFonts w:ascii="Times New Roman" w:hAnsi="Times New Roman" w:cs="Times New Roman"/>
+          <w:sz w:val="24"/>
+          <w:szCs w:val="24"/>
+        </w:rPr>
+        <w:fldChar w:fldCharType="begin"/>
+      </w:r>
+      <w:r>
+        <w:rPr>
+          <w:rFonts w:ascii="Times New Roman" w:hAnsi="Times New Roman" w:cs="Times New Roman"/>
+          <w:sz w:val="24"/>
+          <w:szCs w:val="24"/>
+        </w:rPr>
+        <w:instrText xml:space="preserve"> REF _Ref323473345 \h  \* MERGEFORMAT </w:instrText>
+      </w:r>
+      <w:r>
+        <w:rPr>
+          <w:rFonts w:ascii="Times New Roman" w:hAnsi="Times New Roman" w:cs="Times New Roman"/>
+          <w:sz w:val="24"/>
+          <w:szCs w:val="24"/>
+        </w:rPr>
+      </w:r>
+      <w:r>
+        <w:rPr>
+          <w:rFonts w:ascii="Times New Roman" w:hAnsi="Times New Roman" w:cs="Times New Roman"/>
+          <w:sz w:val="24"/>
+          <w:szCs w:val="24"/>
+        </w:rPr>
+        <w:fldChar w:fldCharType="separate"/>
+      </w:r>
+      <w:r>
+        <w:rPr>
+          <w:rFonts w:ascii="Times New Roman" w:hAnsi="Times New Roman" w:cs="Times New Roman"/>
+          <w:sz w:val="24"/>
+          <w:szCs w:val="24"/>
+        </w:rPr>
+        <w:t xml:space="preserve">Figure </w:t>
+      </w:r>
+      <w:r>
+        <w:rPr>
+          <w:rFonts w:ascii="Times New Roman" w:hAnsi="Times New Roman" w:cs="Times New Roman"/>
+          <w:noProof/>
+          <w:sz w:val="24"/>
+          <w:szCs w:val="24"/>
+        </w:rPr>
+        <w:t>12</w:t>
+      </w:r>
+      <w:r>
+        <w:rPr>
+          <w:rFonts w:ascii="Times New Roman" w:hAnsi="Times New Roman" w:cs="Times New Roman"/>
+          <w:sz w:val="24"/>
+          <w:szCs w:val="24"/>
+        </w:rPr>
+        <w:fldChar w:fldCharType="end"/>
+      </w:r>
+      <w:r>
+        <w:rPr>
+          <w:rFonts w:ascii="Times New Roman" w:hAnsi="Times New Roman" w:cs="Times New Roman"/>
+          <w:sz w:val="24"/>
+          <w:szCs w:val="24"/>
+        </w:rPr>
+        <w:t xml:space="preserve"> shows the proper configuration.</w:t>
+      </w:r>
+    </w:p>
+    <w:p>
+      <w:pPr>
+        <w:rPr>
+          <w:rFonts w:ascii="Times New Roman" w:hAnsi="Times New Roman" w:cs="Times New Roman"/>
+          <w:sz w:val="24"/>
+          <w:szCs w:val="24"/>
+        </w:rPr>
+      </w:pPr>
+      <w:r>
+        <w:rPr>
+          <w:rFonts w:ascii="Times New Roman" w:hAnsi="Times New Roman" w:cs="Times New Roman"/>
+          <w:sz w:val="24"/>
+          <w:szCs w:val="24"/>
+        </w:rPr>
+        <w:t xml:space="preserve">You can see in </w:t>
+      </w:r>
+      <w:r>
+        <w:rPr>
+          <w:rFonts w:ascii="Times New Roman" w:hAnsi="Times New Roman" w:cs="Times New Roman"/>
+          <w:sz w:val="24"/>
+          <w:szCs w:val="24"/>
+        </w:rPr>
+        <w:fldChar w:fldCharType="begin"/>
+      </w:r>
+      <w:r>
+        <w:rPr>
+          <w:rFonts w:ascii="Times New Roman" w:hAnsi="Times New Roman" w:cs="Times New Roman"/>
+          <w:sz w:val="24"/>
+          <w:szCs w:val="24"/>
+        </w:rPr>
+        <w:instrText xml:space="preserve"> REF _Ref323473345 \h  \* MERGEFORMAT </w:instrText>
+      </w:r>
+      <w:r>
+        <w:rPr>
+          <w:rFonts w:ascii="Times New Roman" w:hAnsi="Times New Roman" w:cs="Times New Roman"/>
+          <w:sz w:val="24"/>
+          <w:szCs w:val="24"/>
+        </w:rPr>
+      </w:r>
+      <w:r>
+        <w:rPr>
+          <w:rFonts w:ascii="Times New Roman" w:hAnsi="Times New Roman" w:cs="Times New Roman"/>
+          <w:sz w:val="24"/>
+          <w:szCs w:val="24"/>
+        </w:rPr>
+        <w:fldChar w:fldCharType="separate"/>
+      </w:r>
+      <w:r>
+        <w:rPr>
+          <w:rFonts w:ascii="Times New Roman" w:hAnsi="Times New Roman" w:cs="Times New Roman"/>
+          <w:sz w:val="24"/>
+          <w:szCs w:val="24"/>
+        </w:rPr>
+        <w:t xml:space="preserve">Figure </w:t>
+      </w:r>
+      <w:r>
+        <w:rPr>
+          <w:rFonts w:ascii="Times New Roman" w:hAnsi="Times New Roman" w:cs="Times New Roman"/>
+          <w:noProof/>
+          <w:sz w:val="24"/>
+          <w:szCs w:val="24"/>
+        </w:rPr>
+        <w:t>12</w:t>
+      </w:r>
+      <w:r>
+        <w:rPr>
+          <w:rFonts w:ascii="Times New Roman" w:hAnsi="Times New Roman" w:cs="Times New Roman"/>
+          <w:sz w:val="24"/>
+          <w:szCs w:val="24"/>
+        </w:rPr>
+        <w:fldChar w:fldCharType="end"/>
+      </w:r>
+      <w:r>
+        <w:rPr>
+          <w:rFonts w:ascii="Times New Roman" w:hAnsi="Times New Roman" w:cs="Times New Roman"/>
+          <w:sz w:val="24"/>
+          <w:szCs w:val="24"/>
+        </w:rPr>
+        <w:t xml:space="preserve"> that a ferrite bead is connected in series with the USB power supply to reduce EMI noise from being radiated down the USB cable to the USB host from the FT232RL and associated circuitry. Obviously, the value of the ferrite bead depends on the total current drawn. A 1.5A 40Ω ferrite bead was employed by Laird Technologies. Furthermore, decoupling capacitors C15 and C16 were also added to minimize EMI emission and improve ESD immunity. The signals D- and D+ were routed as a differential pair in order to reject common-mode noise. This means that D- and D+ had very equal lengths in order to maintain the timing of signals. In addition, the overall length of these two signals was made to be as short as possible.</w:t>
+      </w:r>
+    </w:p>
+    <w:p>
+      <w:pPr>
+        <w:rPr>
+          <w:rFonts w:ascii="Times New Roman" w:hAnsi="Times New Roman" w:cs="Times New Roman"/>
+          <w:sz w:val="24"/>
+          <w:szCs w:val="24"/>
+        </w:rPr>
+      </w:pPr>
+      <w:r>
+        <w:rPr>
+          <w:rFonts w:ascii="Times New Roman" w:hAnsi="Times New Roman" w:cs="Times New Roman"/>
+          <w:sz w:val="24"/>
+          <w:szCs w:val="24"/>
+        </w:rPr>
+        <w:t xml:space="preserve">As a visual indication that the FT232RL was correctly powered, a power green LED was connected to the 3V3OUT pin. Additionally, since any of the CBUS I/O pins can be configured to drive an LED, LEDs were placed on CBUS0 and CBUS1 as visual indicators when data is being transmitted or received. </w:t>
+      </w:r>
+    </w:p>
+    <w:p>
+      <w:pPr>
+        <w:rPr>
+          <w:rFonts w:ascii="Times New Roman" w:hAnsi="Times New Roman" w:cs="Times New Roman"/>
+          <w:sz w:val="24"/>
+          <w:szCs w:val="24"/>
+        </w:rPr>
+      </w:pPr>
+      <w:r>
+        <w:rPr>
+          <w:rFonts w:ascii="Times New Roman" w:hAnsi="Times New Roman" w:cs="Times New Roman"/>
+          <w:sz w:val="24"/>
+          <w:szCs w:val="24"/>
+        </w:rPr>
+        <w:t xml:space="preserve">In </w:t>
+      </w:r>
+      <w:r>
+        <w:rPr>
+          <w:rFonts w:ascii="Times New Roman" w:hAnsi="Times New Roman" w:cs="Times New Roman"/>
+          <w:sz w:val="24"/>
+          <w:szCs w:val="24"/>
+        </w:rPr>
+        <w:fldChar w:fldCharType="begin"/>
+      </w:r>
+      <w:r>
+        <w:rPr>
+          <w:rFonts w:ascii="Times New Roman" w:hAnsi="Times New Roman" w:cs="Times New Roman"/>
+          <w:sz w:val="24"/>
+          <w:szCs w:val="24"/>
+        </w:rPr>
+        <w:instrText xml:space="preserve"> REF _Ref323473345 \h  \* MERGEFORMAT </w:instrText>
+      </w:r>
+      <w:r>
+        <w:rPr>
+          <w:rFonts w:ascii="Times New Roman" w:hAnsi="Times New Roman" w:cs="Times New Roman"/>
+          <w:sz w:val="24"/>
+          <w:szCs w:val="24"/>
+        </w:rPr>
+      </w:r>
+      <w:r>
+        <w:rPr>
+          <w:rFonts w:ascii="Times New Roman" w:hAnsi="Times New Roman" w:cs="Times New Roman"/>
+          <w:sz w:val="24"/>
+          <w:szCs w:val="24"/>
+        </w:rPr>
+        <w:fldChar w:fldCharType="separate"/>
+      </w:r>
+      <w:r>
+        <w:rPr>
+          <w:rFonts w:ascii="Times New Roman" w:hAnsi="Times New Roman" w:cs="Times New Roman"/>
+          <w:sz w:val="24"/>
+          <w:szCs w:val="24"/>
+        </w:rPr>
+        <w:t xml:space="preserve">Figure </w:t>
+      </w:r>
+      <w:r>
+        <w:rPr>
+          <w:rFonts w:ascii="Times New Roman" w:hAnsi="Times New Roman" w:cs="Times New Roman"/>
+          <w:noProof/>
+          <w:sz w:val="24"/>
+          <w:szCs w:val="24"/>
+        </w:rPr>
+        <w:t>12</w:t>
+      </w:r>
+      <w:r>
+        <w:rPr>
+          <w:rFonts w:ascii="Times New Roman" w:hAnsi="Times New Roman" w:cs="Times New Roman"/>
+          <w:sz w:val="24"/>
+          <w:szCs w:val="24"/>
+        </w:rPr>
+        <w:fldChar w:fldCharType="end"/>
+      </w:r>
+      <w:r>
+        <w:rPr>
+          <w:rFonts w:ascii="Times New Roman" w:hAnsi="Times New Roman" w:cs="Times New Roman"/>
+          <w:sz w:val="24"/>
+          <w:szCs w:val="24"/>
+        </w:rPr>
+        <w:t>, /RESET on the FT232RL is connected to voltage divider consisting of R3 connected to 5V, in series with R4 connected to ground. This circuit serves to hold the IC in reset while a USB cable is not connected to the peripheral.</w:t>
+      </w:r>
+    </w:p>
+    <w:p>
+      <w:pPr>
+        <w:rPr>
+          <w:rFonts w:ascii="Times New Roman" w:hAnsi="Times New Roman" w:cs="Times New Roman"/>
+          <w:b/>
+          <w:sz w:val="24"/>
+          <w:szCs w:val="24"/>
+        </w:rPr>
+      </w:pPr>
+      <w:r>
+        <w:rPr>
+          <w:rFonts w:ascii="Times New Roman" w:hAnsi="Times New Roman" w:cs="Times New Roman"/>
+          <w:b/>
+          <w:sz w:val="24"/>
+          <w:szCs w:val="24"/>
+        </w:rPr>
+        <w:t>XBee Circuit</w:t>
+      </w:r>
+    </w:p>
+    <w:p>
+      <w:pPr>
+        <w:rPr>
+          <w:rFonts w:ascii="Times New Roman" w:hAnsi="Times New Roman" w:cs="Times New Roman"/>
+          <w:sz w:val="24"/>
+          <w:szCs w:val="24"/>
+        </w:rPr>
+      </w:pPr>
+      <w:r>
+        <w:rPr>
+          <w:rFonts w:ascii="Times New Roman" w:hAnsi="Times New Roman" w:cs="Times New Roman"/>
+          <w:noProof/>
+          <w:sz w:val="24"/>
+          <w:szCs w:val="24"/>
+        </w:rPr>
+        <w:lastRenderedPageBreak/>
+        <w:drawing>
+          <wp:inline distT="0" distB="0" distL="0" distR="0" wp14:anchorId="43E9DD4C" wp14:editId="7DDB7E34">
+            <wp:extent cx="5943600" cy="2948305"/>
+            <wp:effectExtent l="0" t="0" r="0" b="4445"/>
+            <wp:docPr id="22" name="Picture 22"/>
+            <wp:cNvGraphicFramePr>
+              <a:graphicFrameLocks xmlns:a="http://schemas.openxmlformats.org/drawingml/2006/main" noChangeAspect="1"/>
+            </wp:cNvGraphicFramePr>
+            <a:graphic xmlns:a="http://schemas.openxmlformats.org/drawingml/2006/main">
+              <a:graphicData uri="http://schemas.openxmlformats.org/drawingml/2006/picture">
+                <pic:pic xmlns:pic="http://schemas.openxmlformats.org/drawingml/2006/picture">
+                  <pic:nvPicPr>
+                    <pic:cNvPr id="0" name=""/>
+                    <pic:cNvPicPr/>
+                  </pic:nvPicPr>
+                  <pic:blipFill>
+                    <a:blip r:embed="rId22"/>
+                    <a:stretch>
+                      <a:fillRect/>
+                    </a:stretch>
+                  </pic:blipFill>
+                  <pic:spPr>
+                    <a:xfrm>
+                      <a:off x="0" y="0"/>
+                      <a:ext cx="5943600" cy="2948305"/>
+                    </a:xfrm>
+                    <a:prstGeom prst="rect">
+                      <a:avLst/>
+                    </a:prstGeom>
+                  </pic:spPr>
+                </pic:pic>
+              </a:graphicData>
+            </a:graphic>
+          </wp:inline>
+        </w:drawing>
+      </w:r>
+    </w:p>
+    <w:p>
+      <w:pPr>
+        <w:pStyle w:val="Caption"/>
+        <w:jc w:val="center"/>
+        <w:rPr>
+          <w:rFonts w:ascii="Times New Roman" w:hAnsi="Times New Roman" w:cs="Times New Roman"/>
+          <w:sz w:val="24"/>
+          <w:szCs w:val="24"/>
+        </w:rPr>
+      </w:pPr>
+      <w:r>
+        <w:rPr>
+          <w:rFonts w:ascii="Times New Roman" w:hAnsi="Times New Roman" w:cs="Times New Roman"/>
+          <w:sz w:val="24"/>
+          <w:szCs w:val="24"/>
+        </w:rPr>
+        <w:t xml:space="preserve">Figure </w:t>
+      </w:r>
+      <w:r>
+        <w:rPr>
+          <w:rFonts w:ascii="Times New Roman" w:hAnsi="Times New Roman" w:cs="Times New Roman"/>
+          <w:sz w:val="24"/>
+          <w:szCs w:val="24"/>
+        </w:rPr>
+        <w:fldChar w:fldCharType="begin"/>
+      </w:r>
+      <w:r>
+        <w:rPr>
+          <w:rFonts w:ascii="Times New Roman" w:hAnsi="Times New Roman" w:cs="Times New Roman"/>
+          <w:sz w:val="24"/>
+          <w:szCs w:val="24"/>
+        </w:rPr>
+        <w:instrText xml:space="preserve"> SEQ Figure \* ARABIC </w:instrText>
+      </w:r>
+      <w:r>
+        <w:rPr>
+          <w:rFonts w:ascii="Times New Roman" w:hAnsi="Times New Roman" w:cs="Times New Roman"/>
+          <w:sz w:val="24"/>
+          <w:szCs w:val="24"/>
+        </w:rPr>
+        <w:fldChar w:fldCharType="separate"/>
+      </w:r>
+      <w:r>
+        <w:rPr>
+          <w:rFonts w:ascii="Times New Roman" w:hAnsi="Times New Roman" w:cs="Times New Roman"/>
+          <w:noProof/>
+          <w:sz w:val="24"/>
+          <w:szCs w:val="24"/>
+        </w:rPr>
+        <w:t>13</w:t>
+      </w:r>
+      <w:r>
+        <w:rPr>
+          <w:rFonts w:ascii="Times New Roman" w:hAnsi="Times New Roman" w:cs="Times New Roman"/>
+          <w:sz w:val="24"/>
+          <w:szCs w:val="24"/>
+        </w:rPr>
+        <w:fldChar w:fldCharType="end"/>
+      </w:r>
+      <w:r>
+        <w:rPr>
+          <w:rFonts w:ascii="Times New Roman" w:hAnsi="Times New Roman" w:cs="Times New Roman"/>
+          <w:sz w:val="24"/>
+          <w:szCs w:val="24"/>
+        </w:rPr>
+        <w:t>: XBee Schematic</w:t>
+      </w:r>
+    </w:p>
+    <w:p>
+      <w:pPr>
+        <w:tabs>
+          <w:tab w:val="left" w:pos="5690"/>
+        </w:tabs>
+        <w:rPr>
+          <w:rFonts w:ascii="Times New Roman" w:hAnsi="Times New Roman" w:cs="Times New Roman"/>
+          <w:sz w:val="24"/>
+          <w:szCs w:val="24"/>
+        </w:rPr>
+      </w:pPr>
+      <w:r>
+        <w:rPr>
+          <w:rFonts w:ascii="Times New Roman" w:hAnsi="Times New Roman" w:cs="Times New Roman"/>
+          <w:sz w:val="24"/>
+          <w:szCs w:val="24"/>
+        </w:rPr>
+        <w:t xml:space="preserve">The XBee Series 1 chip antenna wireless transceiver was used to send as well as receive data from the XBee on the Beagle Bone to the host computer and vice versa. This XBee is controlled by the MSP430F5438A through a UART on the MSP. </w:t>
+      </w:r>
+    </w:p>
+    <w:p>
+      <w:pPr>
+        <w:tabs>
+          <w:tab w:val="left" w:pos="5690"/>
+        </w:tabs>
+        <w:rPr>
+          <w:rFonts w:ascii="Times New Roman" w:hAnsi="Times New Roman" w:cs="Times New Roman"/>
+          <w:sz w:val="24"/>
+          <w:szCs w:val="24"/>
+        </w:rPr>
+      </w:pPr>
+      <w:r>
+        <w:rPr>
+          <w:rFonts w:ascii="Times New Roman" w:hAnsi="Times New Roman" w:cs="Times New Roman"/>
+          <w:sz w:val="24"/>
+          <w:szCs w:val="24"/>
+        </w:rPr>
+        <w:t xml:space="preserve">The primary purpose of the LEDs on </w:t>
+      </w:r>
+      <w:proofErr w:type="spellStart"/>
+      <w:r>
+        <w:rPr>
+          <w:rFonts w:ascii="Times New Roman" w:hAnsi="Times New Roman" w:cs="Times New Roman"/>
+          <w:sz w:val="24"/>
+          <w:szCs w:val="24"/>
+        </w:rPr>
+        <w:t>ON</w:t>
+      </w:r>
+      <w:proofErr w:type="spellEnd"/>
+      <w:r>
+        <w:rPr>
+          <w:rFonts w:ascii="Times New Roman" w:hAnsi="Times New Roman" w:cs="Times New Roman"/>
+          <w:sz w:val="24"/>
+          <w:szCs w:val="24"/>
+        </w:rPr>
+        <w:t>, DIN, and DOUT of the XBee is for debugging purposes.  Additionally, a decoupling capacitor was placed across power and ground on the XBee. In an attempt to reduce reflections from the wireless transmitter</w:t>
+      </w:r>
+      <w:proofErr w:type="gramStart"/>
+      <w:r>
+        <w:rPr>
+          <w:rFonts w:ascii="Times New Roman" w:hAnsi="Times New Roman" w:cs="Times New Roman"/>
+          <w:sz w:val="24"/>
+          <w:szCs w:val="24"/>
+        </w:rPr>
+        <w:t>,  no</w:t>
+      </w:r>
+      <w:proofErr w:type="gramEnd"/>
+      <w:r>
+        <w:rPr>
+          <w:rFonts w:ascii="Times New Roman" w:hAnsi="Times New Roman" w:cs="Times New Roman"/>
+          <w:sz w:val="24"/>
+          <w:szCs w:val="24"/>
+        </w:rPr>
+        <w:t xml:space="preserve"> components were placed immediately beneath the XBee in order to prevent turning a component into a disruptive antenna.</w:t>
+      </w:r>
+    </w:p>
+    <w:p>
+      <w:pPr>
+        <w:tabs>
+          <w:tab w:val="left" w:pos="5690"/>
+        </w:tabs>
+        <w:rPr>
+          <w:rFonts w:ascii="Times New Roman" w:hAnsi="Times New Roman" w:cs="Times New Roman"/>
+          <w:sz w:val="24"/>
+          <w:szCs w:val="24"/>
+        </w:rPr>
+      </w:pPr>
+      <w:r>
+        <w:rPr>
+          <w:rFonts w:ascii="Times New Roman" w:hAnsi="Times New Roman" w:cs="Times New Roman"/>
+          <w:sz w:val="24"/>
+          <w:szCs w:val="24"/>
+          <w:highlight w:val="yellow"/>
+        </w:rPr>
+        <w:t>NEED KHASHI TO ADD INFO ABOUT XBEE CONFIGURATION!!!</w:t>
+      </w:r>
+    </w:p>
+    <w:p>
+      <w:pPr>
+        <w:tabs>
+          <w:tab w:val="left" w:pos="5690"/>
+        </w:tabs>
+        <w:rPr>
+          <w:rFonts w:ascii="Times New Roman" w:hAnsi="Times New Roman" w:cs="Times New Roman"/>
+          <w:b/>
+          <w:sz w:val="24"/>
+          <w:szCs w:val="24"/>
+        </w:rPr>
+      </w:pPr>
+    </w:p>
+    <w:p>
+      <w:pPr>
+        <w:tabs>
+          <w:tab w:val="left" w:pos="5690"/>
+        </w:tabs>
+        <w:rPr>
+          <w:rFonts w:ascii="Times New Roman" w:hAnsi="Times New Roman" w:cs="Times New Roman"/>
+          <w:b/>
+          <w:sz w:val="24"/>
+          <w:szCs w:val="24"/>
+        </w:rPr>
+      </w:pPr>
+    </w:p>
+    <w:p>
+      <w:pPr>
+        <w:tabs>
+          <w:tab w:val="left" w:pos="5690"/>
+        </w:tabs>
+        <w:rPr>
+          <w:rFonts w:ascii="Times New Roman" w:hAnsi="Times New Roman" w:cs="Times New Roman"/>
+          <w:b/>
+          <w:sz w:val="24"/>
+          <w:szCs w:val="24"/>
+        </w:rPr>
+      </w:pPr>
+      <w:r>
+        <w:rPr>
+          <w:rFonts w:ascii="Times New Roman" w:hAnsi="Times New Roman" w:cs="Times New Roman"/>
+          <w:b/>
+          <w:sz w:val="24"/>
+          <w:szCs w:val="24"/>
+        </w:rPr>
+        <w:t xml:space="preserve">Microprocessor </w:t>
+      </w:r>
+    </w:p>
+    <w:p>
+      <w:pPr>
+        <w:tabs>
+          <w:tab w:val="left" w:pos="5690"/>
+        </w:tabs>
+        <w:rPr>
+          <w:rFonts w:ascii="Times New Roman" w:hAnsi="Times New Roman" w:cs="Times New Roman"/>
+          <w:sz w:val="24"/>
+          <w:szCs w:val="24"/>
+        </w:rPr>
+      </w:pPr>
+      <w:r>
+        <w:rPr>
+          <w:rFonts w:ascii="Times New Roman" w:hAnsi="Times New Roman" w:cs="Times New Roman"/>
+          <w:sz w:val="24"/>
+          <w:szCs w:val="24"/>
+        </w:rPr>
+        <w:t xml:space="preserve">The design of the XBee transceiver board centers </w:t>
+      </w:r>
+      <w:proofErr w:type="gramStart"/>
+      <w:r>
+        <w:rPr>
+          <w:rFonts w:ascii="Times New Roman" w:hAnsi="Times New Roman" w:cs="Times New Roman"/>
+          <w:sz w:val="24"/>
+          <w:szCs w:val="24"/>
+        </w:rPr>
+        <w:t>around</w:t>
+      </w:r>
+      <w:proofErr w:type="gramEnd"/>
+      <w:r>
+        <w:rPr>
+          <w:rFonts w:ascii="Times New Roman" w:hAnsi="Times New Roman" w:cs="Times New Roman"/>
+          <w:sz w:val="24"/>
+          <w:szCs w:val="24"/>
+        </w:rPr>
+        <w:t xml:space="preserve"> the processor. This processor needed to be able to arbitrate data between an XBee and the host computer. The processor had to be reliable, powerful enough to arbitrate data, easy to develop with from both a software and hardware perspective as well as readily available. Since Capstone provides MSP430 development boards by </w:t>
+      </w:r>
+      <w:proofErr w:type="spellStart"/>
+      <w:r>
+        <w:rPr>
+          <w:rFonts w:ascii="Times New Roman" w:hAnsi="Times New Roman" w:cs="Times New Roman"/>
+          <w:sz w:val="24"/>
+          <w:szCs w:val="24"/>
+        </w:rPr>
+        <w:t>Olimex</w:t>
+      </w:r>
+      <w:proofErr w:type="spellEnd"/>
+      <w:r>
+        <w:rPr>
+          <w:rFonts w:ascii="Times New Roman" w:hAnsi="Times New Roman" w:cs="Times New Roman"/>
+          <w:sz w:val="24"/>
+          <w:szCs w:val="24"/>
+        </w:rPr>
+        <w:t xml:space="preserve"> and Texas Instruments offers free samples of most MSP430s we reasoned that we could begin development immediately on the MSP430 architecture. </w:t>
+      </w:r>
+      <w:proofErr w:type="gramStart"/>
+      <w:r>
+        <w:rPr>
+          <w:rFonts w:ascii="Times New Roman" w:hAnsi="Times New Roman" w:cs="Times New Roman"/>
+          <w:sz w:val="24"/>
+          <w:szCs w:val="24"/>
+        </w:rPr>
+        <w:t>We  chose</w:t>
+      </w:r>
+      <w:proofErr w:type="gramEnd"/>
+      <w:r>
+        <w:rPr>
+          <w:rFonts w:ascii="Times New Roman" w:hAnsi="Times New Roman" w:cs="Times New Roman"/>
+          <w:sz w:val="24"/>
+          <w:szCs w:val="24"/>
+        </w:rPr>
+        <w:t xml:space="preserve"> the MSP430F5438A processor because we needed a processor with at least two UARTs, one for XBee communication and one for USB communication with the host computer. In addition, we </w:t>
+      </w:r>
+      <w:r>
+        <w:rPr>
+          <w:rFonts w:ascii="Times New Roman" w:hAnsi="Times New Roman" w:cs="Times New Roman"/>
+          <w:sz w:val="24"/>
+          <w:szCs w:val="24"/>
+        </w:rPr>
+        <w:lastRenderedPageBreak/>
+        <w:t xml:space="preserve">wanted to add an RS232 serial interface as a backup in case the USB interface did not operate as desired. Therefore we needed a processor with at least three UARTs. Texas Instruments only has MSP430s with either two or four UARTs but not three so we decided to not sacrifice a UART and go with four. The MSP430F5438A has four UARTs, in addition to coming in a 100 pin LQFP package. </w:t>
+      </w:r>
+    </w:p>
+    <w:p>
+      <w:pPr>
+        <w:tabs>
+          <w:tab w:val="left" w:pos="5690"/>
+        </w:tabs>
+        <w:rPr>
+          <w:rFonts w:ascii="Times New Roman" w:hAnsi="Times New Roman" w:cs="Times New Roman"/>
+          <w:b/>
+          <w:sz w:val="24"/>
+          <w:szCs w:val="24"/>
+        </w:rPr>
+      </w:pPr>
+      <w:r>
+        <w:rPr>
+          <w:rFonts w:ascii="Times New Roman" w:hAnsi="Times New Roman" w:cs="Times New Roman"/>
+          <w:b/>
+          <w:sz w:val="24"/>
+          <w:szCs w:val="24"/>
+        </w:rPr>
+        <w:t>MSP430F5438A</w:t>
+      </w:r>
+    </w:p>
+    <w:p>
+      <w:pPr>
+        <w:tabs>
+          <w:tab w:val="left" w:pos="5690"/>
+        </w:tabs>
+        <w:rPr>
+          <w:rFonts w:ascii="Times New Roman" w:hAnsi="Times New Roman" w:cs="Times New Roman"/>
+          <w:sz w:val="24"/>
+          <w:szCs w:val="24"/>
+        </w:rPr>
+      </w:pPr>
+      <w:r>
+        <w:rPr>
+          <w:rFonts w:ascii="Times New Roman" w:hAnsi="Times New Roman" w:cs="Times New Roman"/>
+          <w:noProof/>
+          <w:sz w:val="24"/>
+          <w:szCs w:val="24"/>
+        </w:rPr>
+        <w:drawing>
+          <wp:inline distT="0" distB="0" distL="0" distR="0" wp14:anchorId="688589AC" wp14:editId="65FF8431">
+            <wp:extent cx="5943600" cy="4651375"/>
+            <wp:effectExtent l="0" t="0" r="0" b="0"/>
+            <wp:docPr id="16" name="Picture 16"/>
+            <wp:cNvGraphicFramePr>
+              <a:graphicFrameLocks xmlns:a="http://schemas.openxmlformats.org/drawingml/2006/main" noChangeAspect="1"/>
+            </wp:cNvGraphicFramePr>
+            <a:graphic xmlns:a="http://schemas.openxmlformats.org/drawingml/2006/main">
+              <a:graphicData uri="http://schemas.openxmlformats.org/drawingml/2006/picture">
+                <pic:pic xmlns:pic="http://schemas.openxmlformats.org/drawingml/2006/picture">
+                  <pic:nvPicPr>
+                    <pic:cNvPr id="0" name=""/>
+                    <pic:cNvPicPr/>
+                  </pic:nvPicPr>
+                  <pic:blipFill>
+                    <a:blip r:embed="rId23"/>
+                    <a:stretch>
+                      <a:fillRect/>
+                    </a:stretch>
+                  </pic:blipFill>
+                  <pic:spPr>
+                    <a:xfrm>
+                      <a:off x="0" y="0"/>
+                      <a:ext cx="5943600" cy="4651375"/>
+                    </a:xfrm>
+                    <a:prstGeom prst="rect">
+                      <a:avLst/>
+                    </a:prstGeom>
+                  </pic:spPr>
+                </pic:pic>
+              </a:graphicData>
+            </a:graphic>
+          </wp:inline>
+        </w:drawing>
+      </w:r>
+    </w:p>
+    <w:p>
+      <w:pPr>
+        <w:pStyle w:val="Caption"/>
+        <w:jc w:val="center"/>
+        <w:rPr>
+          <w:rFonts w:ascii="Times New Roman" w:hAnsi="Times New Roman" w:cs="Times New Roman"/>
+          <w:sz w:val="24"/>
+          <w:szCs w:val="24"/>
+        </w:rPr>
+      </w:pPr>
+      <w:bookmarkStart w:id="21" w:name="_Ref323488023"/>
+      <w:r>
+        <w:rPr>
+          <w:rFonts w:ascii="Times New Roman" w:hAnsi="Times New Roman" w:cs="Times New Roman"/>
+          <w:sz w:val="24"/>
+          <w:szCs w:val="24"/>
+        </w:rPr>
+        <w:t xml:space="preserve">Figure </w:t>
+      </w:r>
+      <w:r>
+        <w:rPr>
+          <w:rFonts w:ascii="Times New Roman" w:hAnsi="Times New Roman" w:cs="Times New Roman"/>
+          <w:sz w:val="24"/>
+          <w:szCs w:val="24"/>
+        </w:rPr>
+        <w:fldChar w:fldCharType="begin"/>
+      </w:r>
+      <w:r>
+        <w:rPr>
+          <w:rFonts w:ascii="Times New Roman" w:hAnsi="Times New Roman" w:cs="Times New Roman"/>
+          <w:sz w:val="24"/>
+          <w:szCs w:val="24"/>
+        </w:rPr>
+        <w:instrText xml:space="preserve"> SEQ Figure \* ARABIC </w:instrText>
+      </w:r>
+      <w:r>
+        <w:rPr>
+          <w:rFonts w:ascii="Times New Roman" w:hAnsi="Times New Roman" w:cs="Times New Roman"/>
+          <w:sz w:val="24"/>
+          <w:szCs w:val="24"/>
+        </w:rPr>
+        <w:fldChar w:fldCharType="separate"/>
+      </w:r>
+      <w:r>
+        <w:rPr>
+          <w:rFonts w:ascii="Times New Roman" w:hAnsi="Times New Roman" w:cs="Times New Roman"/>
+          <w:noProof/>
+          <w:sz w:val="24"/>
+          <w:szCs w:val="24"/>
+        </w:rPr>
+        <w:t>14</w:t>
+      </w:r>
+      <w:r>
+        <w:rPr>
+          <w:rFonts w:ascii="Times New Roman" w:hAnsi="Times New Roman" w:cs="Times New Roman"/>
+          <w:sz w:val="24"/>
+          <w:szCs w:val="24"/>
+        </w:rPr>
+        <w:fldChar w:fldCharType="end"/>
+      </w:r>
+      <w:bookmarkEnd w:id="21"/>
+      <w:r>
+        <w:rPr>
+          <w:rFonts w:ascii="Times New Roman" w:hAnsi="Times New Roman" w:cs="Times New Roman"/>
+          <w:sz w:val="24"/>
+          <w:szCs w:val="24"/>
+        </w:rPr>
+        <w:t>: MSP430F5438A Processor Pin Breakout</w:t>
+      </w:r>
+    </w:p>
+    <w:p>
+      <w:pPr>
+        <w:tabs>
+          <w:tab w:val="left" w:pos="5690"/>
+        </w:tabs>
+        <w:rPr>
+          <w:rFonts w:ascii="Times New Roman" w:hAnsi="Times New Roman" w:cs="Times New Roman"/>
+          <w:sz w:val="24"/>
+          <w:szCs w:val="24"/>
+        </w:rPr>
+      </w:pPr>
+      <w:r>
+        <w:rPr>
+          <w:rFonts w:ascii="Times New Roman" w:hAnsi="Times New Roman" w:cs="Times New Roman"/>
+          <w:sz w:val="24"/>
+          <w:szCs w:val="24"/>
+        </w:rPr>
+        <w:t xml:space="preserve">The processor we are using on the MSP430 board is a MSP430F5438A. A schematic of the processor can be seen in </w:t>
+      </w:r>
+      <w:r>
+        <w:rPr>
+          <w:rFonts w:ascii="Times New Roman" w:hAnsi="Times New Roman" w:cs="Times New Roman"/>
+          <w:sz w:val="24"/>
+          <w:szCs w:val="24"/>
+        </w:rPr>
+        <w:fldChar w:fldCharType="begin"/>
+      </w:r>
+      <w:r>
+        <w:rPr>
+          <w:rFonts w:ascii="Times New Roman" w:hAnsi="Times New Roman" w:cs="Times New Roman"/>
+          <w:sz w:val="24"/>
+          <w:szCs w:val="24"/>
+        </w:rPr>
+        <w:instrText xml:space="preserve"> REF _Ref323488023 \h  \* MERGEFORMAT </w:instrText>
+      </w:r>
+      <w:r>
+        <w:rPr>
+          <w:rFonts w:ascii="Times New Roman" w:hAnsi="Times New Roman" w:cs="Times New Roman"/>
+          <w:sz w:val="24"/>
+          <w:szCs w:val="24"/>
+        </w:rPr>
+      </w:r>
+      <w:r>
+        <w:rPr>
+          <w:rFonts w:ascii="Times New Roman" w:hAnsi="Times New Roman" w:cs="Times New Roman"/>
+          <w:sz w:val="24"/>
+          <w:szCs w:val="24"/>
+        </w:rPr>
+        <w:fldChar w:fldCharType="separate"/>
+      </w:r>
+      <w:r>
+        <w:rPr>
+          <w:rFonts w:ascii="Times New Roman" w:hAnsi="Times New Roman" w:cs="Times New Roman"/>
+          <w:sz w:val="24"/>
+          <w:szCs w:val="24"/>
+        </w:rPr>
+        <w:t xml:space="preserve">Figure </w:t>
+      </w:r>
+      <w:r>
+        <w:rPr>
+          <w:rFonts w:ascii="Times New Roman" w:hAnsi="Times New Roman" w:cs="Times New Roman"/>
+          <w:noProof/>
+          <w:sz w:val="24"/>
+          <w:szCs w:val="24"/>
+        </w:rPr>
+        <w:t>14</w:t>
+      </w:r>
+      <w:r>
+        <w:rPr>
+          <w:rFonts w:ascii="Times New Roman" w:hAnsi="Times New Roman" w:cs="Times New Roman"/>
+          <w:sz w:val="24"/>
+          <w:szCs w:val="24"/>
+        </w:rPr>
+        <w:fldChar w:fldCharType="end"/>
+      </w:r>
+      <w:r>
+        <w:rPr>
+          <w:rFonts w:ascii="Times New Roman" w:hAnsi="Times New Roman" w:cs="Times New Roman"/>
+          <w:sz w:val="24"/>
+          <w:szCs w:val="24"/>
+        </w:rPr>
+        <w:t xml:space="preserve">. As you can see in the schematic, the MSP430 runs off of 3.3V which is generated by the USB circuit. The MSP430 is supported by an external oscillator circuit with a </w:t>
+      </w:r>
+      <w:proofErr w:type="gramStart"/>
+      <w:r>
+        <w:rPr>
+          <w:rFonts w:ascii="Times New Roman" w:hAnsi="Times New Roman" w:cs="Times New Roman"/>
+          <w:sz w:val="24"/>
+          <w:szCs w:val="24"/>
+        </w:rPr>
+        <w:t>32.768kHz  crystal</w:t>
+      </w:r>
+      <w:proofErr w:type="gramEnd"/>
+      <w:r>
+        <w:rPr>
+          <w:rFonts w:ascii="Times New Roman" w:hAnsi="Times New Roman" w:cs="Times New Roman"/>
+          <w:sz w:val="24"/>
+          <w:szCs w:val="24"/>
+        </w:rPr>
+        <w:t xml:space="preserve">. </w:t>
+      </w:r>
+      <w:proofErr w:type="gramStart"/>
+      <w:r>
+        <w:rPr>
+          <w:rFonts w:ascii="Times New Roman" w:hAnsi="Times New Roman" w:cs="Times New Roman"/>
+          <w:sz w:val="24"/>
+          <w:szCs w:val="24"/>
+        </w:rPr>
+        <w:t>The  MSP430F5438A</w:t>
+      </w:r>
+      <w:proofErr w:type="gramEnd"/>
+      <w:r>
+        <w:rPr>
+          <w:rFonts w:ascii="Times New Roman" w:hAnsi="Times New Roman" w:cs="Times New Roman"/>
+          <w:sz w:val="24"/>
+          <w:szCs w:val="24"/>
+        </w:rPr>
+        <w:t xml:space="preserve"> has an internal 32.768kHz oscillator; however, it is recommended to use an external oscillator for time sensitive applications. </w:t>
+      </w:r>
+    </w:p>
+    <w:p>
+      <w:pPr>
         <w:ind w:left="360"/>
       </w:pPr>
     </w:p>
@@ -4993,8 +6872,6 @@
       <w:pPr>
         <w:ind w:left="360"/>
       </w:pPr>
-      <w:bookmarkStart w:id="16" w:name="_GoBack"/>
-      <w:bookmarkEnd w:id="16"/>
     </w:p>
     <w:p>
       <w:pPr>
@@ -5004,14 +6881,14 @@
           <w:numId w:val="15"/>
         </w:numPr>
       </w:pPr>
-      <w:bookmarkStart w:id="17" w:name="_Ref323630568"/>
+      <w:bookmarkStart w:id="22" w:name="_Ref323630568"/>
       <w:r>
         <w:t>I</w:t>
       </w:r>
       <w:r>
         <w:t>nstitutional Review Board (IRB):</w:t>
       </w:r>
-      <w:bookmarkEnd w:id="17"/>
+      <w:bookmarkEnd w:id="22"/>
     </w:p>
     <w:p>
       <w:pPr>
@@ -5099,7 +6976,7 @@
       </w:tblGrid>
       <w:tr>
         <w:trPr>
-          <w:divId w:val="834686221"/>
+          <w:divId w:val="698624825"/>
           <w:tblCellSpacing w:w="15" w:type="dxa"/>
         </w:trPr>
         <w:tc>
@@ -5119,6 +6996,7 @@
               <w:rPr>
                 <w:noProof/>
               </w:rPr>
+              <w:lastRenderedPageBreak/>
               <w:t xml:space="preserve">[1] </w:t>
             </w:r>
           </w:p>
@@ -5161,7 +7039,7 @@
       </w:tr>
       <w:tr>
         <w:trPr>
-          <w:divId w:val="834686221"/>
+          <w:divId w:val="698624825"/>
           <w:tblCellSpacing w:w="15" w:type="dxa"/>
         </w:trPr>
         <w:tc>
@@ -5221,10 +7099,106 @@
           </w:p>
         </w:tc>
       </w:tr>
+      <w:tr>
+        <w:trPr>
+          <w:divId w:val="698624825"/>
+          <w:tblCellSpacing w:w="15" w:type="dxa"/>
+        </w:trPr>
+        <w:tc>
+          <w:tcPr>
+            <w:tcW w:w="50" w:type="pct"/>
+            <w:hideMark/>
+          </w:tcPr>
+          <w:p>
+            <w:pPr>
+              <w:pStyle w:val="Bibliography"/>
+              <w:rPr>
+                <w:rFonts w:eastAsiaTheme="minorEastAsia"/>
+                <w:noProof/>
+              </w:rPr>
+            </w:pPr>
+            <w:r>
+              <w:rPr>
+                <w:noProof/>
+              </w:rPr>
+              <w:t xml:space="preserve">[3] </w:t>
+            </w:r>
+          </w:p>
+        </w:tc>
+        <w:tc>
+          <w:tcPr>
+            <w:tcW w:w="0" w:type="auto"/>
+            <w:hideMark/>
+          </w:tcPr>
+          <w:p>
+            <w:pPr>
+              <w:pStyle w:val="Bibliography"/>
+              <w:rPr>
+                <w:rFonts w:eastAsiaTheme="minorEastAsia"/>
+                <w:noProof/>
+              </w:rPr>
+            </w:pPr>
+            <w:r>
+              <w:rPr>
+                <w:noProof/>
+              </w:rPr>
+              <w:t>Texas Instruments Incorporated, "MSP430 Hardware Tools: User's Manual SLAU278H," 2009, Revised 2011.</w:t>
+            </w:r>
+          </w:p>
+        </w:tc>
+      </w:tr>
+      <w:tr>
+        <w:trPr>
+          <w:divId w:val="698624825"/>
+          <w:tblCellSpacing w:w="15" w:type="dxa"/>
+        </w:trPr>
+        <w:tc>
+          <w:tcPr>
+            <w:tcW w:w="50" w:type="pct"/>
+            <w:hideMark/>
+          </w:tcPr>
+          <w:p>
+            <w:pPr>
+              <w:pStyle w:val="Bibliography"/>
+              <w:rPr>
+                <w:rFonts w:eastAsiaTheme="minorEastAsia"/>
+                <w:noProof/>
+              </w:rPr>
+            </w:pPr>
+            <w:r>
+              <w:rPr>
+                <w:noProof/>
+              </w:rPr>
+              <w:t xml:space="preserve">[4] </w:t>
+            </w:r>
+          </w:p>
+        </w:tc>
+        <w:tc>
+          <w:tcPr>
+            <w:tcW w:w="0" w:type="auto"/>
+            <w:hideMark/>
+          </w:tcPr>
+          <w:p>
+            <w:pPr>
+              <w:pStyle w:val="Bibliography"/>
+              <w:rPr>
+                <w:rFonts w:eastAsiaTheme="minorEastAsia"/>
+                <w:noProof/>
+              </w:rPr>
+            </w:pPr>
+            <w:r>
+              <w:rPr>
+                <w:noProof/>
+              </w:rPr>
+              <w:t>Future Technology Devices International Ltd., "Application Note AN_146 USB Hardware Design Guidelines for FTDI ICs," Future Technology Devices International Limited, 2010.</w:t>
+            </w:r>
+          </w:p>
+        </w:tc>
+      </w:tr>
     </w:tbl>
     <w:p>
       <w:pPr>
-        <w:divId w:val="834686221"/>
+        <w:divId w:val="698624825"/>
         <w:rPr>
           <w:rFonts w:eastAsia="Times New Roman"/>
           <w:noProof/>
@@ -10217,11 +12191,38 @@
     </b:Author>
     <b:RefOrder>2</b:RefOrder>
   </b:Source>
+  <b:Source>
+    <b:Tag>Tex11</b:Tag>
+    <b:SourceType>Report</b:SourceType>
+    <b:Guid>{57C9ABD3-CE68-4697-8180-CFB191DD056A}</b:Guid>
+    <b:Title>MSP430 Hardware Tools: User's Manual SLAU278H</b:Title>
+    <b:Year>2009, Revised 2011</b:Year>
+    <b:Author>
+      <b:Author>
+        <b:Corporate>Texas Instruments Incorporated</b:Corporate>
+      </b:Author>
+    </b:Author>
+    <b:RefOrder>3</b:RefOrder>
+  </b:Source>
+  <b:Source>
+    <b:Tag>USB_AppNote</b:Tag>
+    <b:SourceType>Report</b:SourceType>
+    <b:Guid>{EC0A5DF2-F392-4D59-8978-1154A8CB7115}</b:Guid>
+    <b:Author>
+      <b:Author>
+        <b:Corporate>Future Technology Devices International Ltd.</b:Corporate>
+      </b:Author>
+    </b:Author>
+    <b:Title>Application Note AN_146 USB Hardware Design Guidelines for FTDI ICs</b:Title>
+    <b:Year>2010</b:Year>
+    <b:Publisher>Future Technology Devices International Limited</b:Publisher>
+    <b:RefOrder>4</b:RefOrder>
+  </b:Source>
 </b:Sources>
 </file>
 
 <file path=customXml/itemProps1.xml><?xml version="1.0" encoding="utf-8"?>
-<ds:datastoreItem xmlns:ds="http://schemas.openxmlformats.org/officeDocument/2006/customXml" ds:itemID="{1F401C4C-95C7-442D-9357-905FE00BA694}">
+<ds:datastoreItem xmlns:ds="http://schemas.openxmlformats.org/officeDocument/2006/customXml" ds:itemID="{D6B855CF-AF1B-43BE-B3B8-228EF0DD1DCB}">
   <ds:schemaRefs>
     <ds:schemaRef ds:uri="http://schemas.openxmlformats.org/officeDocument/2006/bibliography"/>
   </ds:schemaRefs>

</xml_diff>